<commit_message>
Update documents, Retro review and sprint review
</commit_message>
<xml_diff>
--- a/HangmanProjectDocuments/Daily Scrum Meeting.docx
+++ b/HangmanProjectDocuments/Daily Scrum Meeting.docx
@@ -582,76 +582,51 @@
           <w:rFonts w:ascii="Noto Sans" w:hAnsi="Noto Sans" w:cs="Noto Sans"/>
           <w:bdr w:val="none" w:sz="0" w:space="0" w:color="auto" w:frame="1"/>
         </w:rPr>
-        <w:t xml:space="preserve">What did you accomplish yesterday? - Completed my part of ensuring I am connected to the repository/can pull, etc. What are you planning to work on today? - Game Play UI Are there any obstacles or challenges that are impeding your progress? - Unusual work schedule this week (only occurs once every 6 months) so can't do much work </w:t>
-      </w:r>
-      <w:proofErr w:type="gramStart"/>
+        <w:t>What did you accomplish yesterday? - Completed my part of ensuring I am connected to the repository/can pull, etc. What are you planning to work on today? - Game Play UI Are there any obstacles or challenges that are impeding your progress? - Unusual work schedule this week (only occurs once every 6 months) so can't do much work tomorrow, but will have Sunday available to work on it.</w:t>
+      </w:r>
+    </w:p>
+    <w:p>
+      <w:pPr>
+        <w:pStyle w:val="trt0xe"/>
+        <w:shd w:val="clear" w:color="auto" w:fill="FFFFFF"/>
+        <w:spacing w:before="0" w:beforeAutospacing="0" w:after="60" w:afterAutospacing="0"/>
+        <w:rPr>
+          <w:rFonts w:ascii="Arial" w:hAnsi="Arial" w:cs="Arial"/>
+        </w:rPr>
+      </w:pPr>
+    </w:p>
+    <w:p>
+      <w:pPr>
+        <w:pStyle w:val="trt0xe"/>
+        <w:shd w:val="clear" w:color="auto" w:fill="FFFFFF"/>
+        <w:spacing w:before="0" w:beforeAutospacing="0" w:after="60" w:afterAutospacing="0"/>
+        <w:rPr>
+          <w:rFonts w:ascii="Arial" w:hAnsi="Arial" w:cs="Arial"/>
+        </w:rPr>
+      </w:pPr>
+      <w:r>
+        <w:rPr>
+          <w:rFonts w:ascii="Arial" w:hAnsi="Arial" w:cs="Arial"/>
+        </w:rPr>
+        <w:t>Team member name:</w:t>
+      </w:r>
+    </w:p>
+    <w:p>
+      <w:pPr>
+        <w:pStyle w:val="trt0xe"/>
+        <w:shd w:val="clear" w:color="auto" w:fill="FFFFFF"/>
+        <w:spacing w:before="0" w:beforeAutospacing="0" w:after="60" w:afterAutospacing="0"/>
+        <w:rPr>
+          <w:rFonts w:ascii="Arial" w:hAnsi="Arial" w:cs="Arial"/>
+        </w:rPr>
+      </w:pPr>
       <w:r>
         <w:rPr>
           <w:rFonts w:ascii="Noto Sans" w:hAnsi="Noto Sans" w:cs="Noto Sans"/>
           <w:bdr w:val="none" w:sz="0" w:space="0" w:color="auto" w:frame="1"/>
         </w:rPr>
-        <w:t>tomorrow, but</w:t>
-      </w:r>
-      <w:proofErr w:type="gramEnd"/>
-      <w:r>
-        <w:rPr>
-          <w:rFonts w:ascii="Noto Sans" w:hAnsi="Noto Sans" w:cs="Noto Sans"/>
-          <w:bdr w:val="none" w:sz="0" w:space="0" w:color="auto" w:frame="1"/>
-        </w:rPr>
-        <w:t xml:space="preserve"> will have Sunday available to work on it.</w:t>
-      </w:r>
-    </w:p>
-    <w:p>
-      <w:pPr>
-        <w:pStyle w:val="trt0xe"/>
-        <w:shd w:val="clear" w:color="auto" w:fill="FFFFFF"/>
-        <w:spacing w:before="0" w:beforeAutospacing="0" w:after="60" w:afterAutospacing="0"/>
-        <w:rPr>
-          <w:rFonts w:ascii="Arial" w:hAnsi="Arial" w:cs="Arial"/>
-        </w:rPr>
-      </w:pPr>
-    </w:p>
-    <w:p>
-      <w:pPr>
-        <w:pStyle w:val="trt0xe"/>
-        <w:shd w:val="clear" w:color="auto" w:fill="FFFFFF"/>
-        <w:spacing w:before="0" w:beforeAutospacing="0" w:after="60" w:afterAutospacing="0"/>
-        <w:rPr>
-          <w:rFonts w:ascii="Arial" w:hAnsi="Arial" w:cs="Arial"/>
-        </w:rPr>
-      </w:pPr>
-      <w:r>
-        <w:rPr>
-          <w:rFonts w:ascii="Arial" w:hAnsi="Arial" w:cs="Arial"/>
-        </w:rPr>
-        <w:t>Team member name:</w:t>
-      </w:r>
-    </w:p>
-    <w:p>
-      <w:pPr>
-        <w:pStyle w:val="trt0xe"/>
-        <w:shd w:val="clear" w:color="auto" w:fill="FFFFFF"/>
-        <w:spacing w:before="0" w:beforeAutospacing="0" w:after="60" w:afterAutospacing="0"/>
-        <w:rPr>
-          <w:rFonts w:ascii="Arial" w:hAnsi="Arial" w:cs="Arial"/>
-        </w:rPr>
-      </w:pPr>
-      <w:r>
-        <w:rPr>
-          <w:rFonts w:ascii="Noto Sans" w:hAnsi="Noto Sans" w:cs="Noto Sans"/>
-          <w:bdr w:val="none" w:sz="0" w:space="0" w:color="auto" w:frame="1"/>
-        </w:rPr>
-        <w:t xml:space="preserve">What did you accomplish yesterday? - Connected to the repository What are you planning to work on today? - Implementing a git branching strategy to improve collaboration Are there any obstacles or challenges that are impeding your progress? - No </w:t>
-      </w:r>
-      <w:proofErr w:type="gramStart"/>
-      <w:r>
-        <w:rPr>
-          <w:rFonts w:ascii="Noto Sans" w:hAnsi="Noto Sans" w:cs="Noto Sans"/>
-          <w:bdr w:val="none" w:sz="0" w:space="0" w:color="auto" w:frame="1"/>
-        </w:rPr>
-        <w:t>at this time</w:t>
-      </w:r>
-      <w:proofErr w:type="gramEnd"/>
+        <w:t>What did you accomplish yesterday? - Connected to the repository What are you planning to work on today? - Implementing a git branching strategy to improve collaboration Are there any obstacles or challenges that are impeding your progress? - No at this time</w:t>
+      </w:r>
     </w:p>
     <w:p>
       <w:pPr>
@@ -690,21 +665,7 @@
           <w:rFonts w:ascii="Arial" w:hAnsi="Arial" w:cs="Arial"/>
           <w:color w:val="202124"/>
         </w:rPr>
-        <w:t>10/</w:t>
-      </w:r>
-      <w:r>
-        <w:rPr>
-          <w:rFonts w:ascii="Arial" w:hAnsi="Arial" w:cs="Arial"/>
-          <w:color w:val="202124"/>
-        </w:rPr>
-        <w:t>23</w:t>
-      </w:r>
-      <w:r>
-        <w:rPr>
-          <w:rFonts w:ascii="Arial" w:hAnsi="Arial" w:cs="Arial"/>
-          <w:color w:val="202124"/>
-        </w:rPr>
-        <w:t>/2023 at 7 pm CT, Discord, and Colin, Chedlyne, David, Jacob</w:t>
+        <w:t>10/23/2023 at 7 pm CT, Discord, and Colin, Chedlyne, David, Jacob</w:t>
       </w:r>
     </w:p>
     <w:p>
@@ -762,14 +723,7 @@
           <w:rFonts w:ascii="Arial" w:hAnsi="Arial" w:cs="Arial"/>
           <w:color w:val="202124"/>
         </w:rPr>
-        <w:t>What did you do yesterday?</w:t>
-      </w:r>
-      <w:r>
-        <w:rPr>
-          <w:rFonts w:ascii="Arial" w:hAnsi="Arial" w:cs="Arial"/>
-          <w:color w:val="202124"/>
-        </w:rPr>
-        <w:t xml:space="preserve"> Worked on Word Generation and reviewed Game start UI code. Tested the functionality </w:t>
+        <w:t xml:space="preserve">Worked on Word Generation and reviewed Game start UI code. Tested the functionality </w:t>
       </w:r>
     </w:p>
     <w:p>
@@ -791,20 +745,6 @@
           <w:rFonts w:ascii="Arial" w:hAnsi="Arial" w:cs="Arial"/>
           <w:color w:val="202124"/>
         </w:rPr>
-        <w:t>What will you do today?</w:t>
-      </w:r>
-      <w:r>
-        <w:rPr>
-          <w:rFonts w:ascii="Arial" w:hAnsi="Arial" w:cs="Arial"/>
-          <w:color w:val="202124"/>
-        </w:rPr>
-        <w:t xml:space="preserve"> </w:t>
-      </w:r>
-      <w:r>
-        <w:rPr>
-          <w:rFonts w:ascii="Arial" w:hAnsi="Arial" w:cs="Arial"/>
-          <w:color w:val="202124"/>
-        </w:rPr>
         <w:t>Connecting the words file to Colins changes</w:t>
       </w:r>
       <w:r>
@@ -843,14 +783,7 @@
           <w:rFonts w:ascii="Arial" w:hAnsi="Arial" w:cs="Arial"/>
           <w:color w:val="202124"/>
         </w:rPr>
-        <w:t>Are there any impediments in your way?</w:t>
-      </w:r>
-      <w:r>
-        <w:rPr>
-          <w:rFonts w:ascii="Arial" w:hAnsi="Arial" w:cs="Arial"/>
-          <w:color w:val="202124"/>
-        </w:rPr>
-        <w:t xml:space="preserve"> None</w:t>
+        <w:t>None</w:t>
       </w:r>
     </w:p>
     <w:p/>
@@ -927,30 +860,7 @@
           <w:rFonts w:ascii="Arial" w:hAnsi="Arial" w:cs="Arial"/>
           <w:color w:val="202124"/>
         </w:rPr>
-        <w:t>What will you do today?</w:t>
-      </w:r>
-      <w:r>
-        <w:rPr>
-          <w:rFonts w:ascii="Arial" w:hAnsi="Arial" w:cs="Arial"/>
-          <w:color w:val="202124"/>
-        </w:rPr>
-        <w:t xml:space="preserve"> </w:t>
-      </w:r>
-      <w:proofErr w:type="gramStart"/>
-      <w:r>
-        <w:rPr>
-          <w:rFonts w:ascii="Arial" w:hAnsi="Arial" w:cs="Arial"/>
-          <w:color w:val="202124"/>
-        </w:rPr>
-        <w:t>Pushing</w:t>
-      </w:r>
-      <w:proofErr w:type="gramEnd"/>
-      <w:r>
-        <w:rPr>
-          <w:rFonts w:ascii="Arial" w:hAnsi="Arial" w:cs="Arial"/>
-          <w:color w:val="202124"/>
-        </w:rPr>
-        <w:t xml:space="preserve"> the </w:t>
+        <w:t xml:space="preserve">Pushing the </w:t>
       </w:r>
       <w:r>
         <w:rPr>
@@ -979,14 +889,7 @@
           <w:rFonts w:ascii="Arial" w:hAnsi="Arial" w:cs="Arial"/>
           <w:color w:val="202124"/>
         </w:rPr>
-        <w:t>Are there any impediments in your way?</w:t>
-      </w:r>
-      <w:r>
-        <w:rPr>
-          <w:rFonts w:ascii="Arial" w:hAnsi="Arial" w:cs="Arial"/>
-          <w:color w:val="202124"/>
-        </w:rPr>
-        <w:t xml:space="preserve"> Learning how to push the changes to the</w:t>
+        <w:t>Learning how to push the changes to the</w:t>
       </w:r>
       <w:r>
         <w:rPr>
@@ -1048,14 +951,7 @@
           <w:rFonts w:ascii="Arial" w:hAnsi="Arial" w:cs="Arial"/>
           <w:color w:val="202124"/>
         </w:rPr>
-        <w:t>What did you do yesterday?</w:t>
-      </w:r>
-      <w:r>
-        <w:rPr>
-          <w:rFonts w:ascii="Arial" w:hAnsi="Arial" w:cs="Arial"/>
-          <w:color w:val="202124"/>
-        </w:rPr>
-        <w:t xml:space="preserve"> Started working on Game UI task </w:t>
+        <w:t xml:space="preserve">Started working on Game UI task </w:t>
       </w:r>
     </w:p>
     <w:p>
@@ -1077,20 +973,6 @@
           <w:rFonts w:ascii="Arial" w:hAnsi="Arial" w:cs="Arial"/>
           <w:color w:val="202124"/>
         </w:rPr>
-        <w:t>What will you do today?</w:t>
-      </w:r>
-      <w:r>
-        <w:rPr>
-          <w:rFonts w:ascii="Arial" w:hAnsi="Arial" w:cs="Arial"/>
-          <w:color w:val="202124"/>
-        </w:rPr>
-        <w:t xml:space="preserve"> </w:t>
-      </w:r>
-      <w:r>
-        <w:rPr>
-          <w:rFonts w:ascii="Arial" w:hAnsi="Arial" w:cs="Arial"/>
-          <w:color w:val="202124"/>
-        </w:rPr>
         <w:t xml:space="preserve">Finish up game UI task </w:t>
       </w:r>
     </w:p>
@@ -1113,20 +995,6 @@
           <w:rFonts w:ascii="Arial" w:hAnsi="Arial" w:cs="Arial"/>
           <w:color w:val="202124"/>
         </w:rPr>
-        <w:t>Are there any impediments in your way?</w:t>
-      </w:r>
-      <w:r>
-        <w:rPr>
-          <w:rFonts w:ascii="Arial" w:hAnsi="Arial" w:cs="Arial"/>
-          <w:color w:val="202124"/>
-        </w:rPr>
-        <w:t xml:space="preserve"> </w:t>
-      </w:r>
-      <w:r>
-        <w:rPr>
-          <w:rFonts w:ascii="Arial" w:hAnsi="Arial" w:cs="Arial"/>
-          <w:color w:val="202124"/>
-        </w:rPr>
         <w:t xml:space="preserve">Waiting on </w:t>
       </w:r>
       <w:r>
@@ -1183,24 +1051,13 @@
         </w:rPr>
         <w:t xml:space="preserve">Team member </w:t>
       </w:r>
-      <w:proofErr w:type="spellStart"/>
-      <w:proofErr w:type="gramStart"/>
-      <w:r>
-        <w:rPr>
-          <w:rFonts w:ascii="Arial" w:hAnsi="Arial" w:cs="Arial"/>
-          <w:color w:val="202124"/>
-        </w:rPr>
-        <w:t>name:</w:t>
-      </w:r>
-      <w:r>
-        <w:rPr>
-          <w:rFonts w:ascii="Arial" w:hAnsi="Arial" w:cs="Arial"/>
-          <w:color w:val="202124"/>
-        </w:rPr>
-        <w:t>Jacob</w:t>
-      </w:r>
-      <w:proofErr w:type="spellEnd"/>
-      <w:proofErr w:type="gramEnd"/>
+      <w:r>
+        <w:rPr>
+          <w:rFonts w:ascii="Arial" w:hAnsi="Arial" w:cs="Arial"/>
+          <w:color w:val="202124"/>
+        </w:rPr>
+        <w:t>name: Jacob</w:t>
+      </w:r>
     </w:p>
     <w:p>
       <w:pPr>
@@ -1221,14 +1078,7 @@
           <w:rFonts w:ascii="Arial" w:hAnsi="Arial" w:cs="Arial"/>
           <w:color w:val="202124"/>
         </w:rPr>
-        <w:t>What did you do yesterday?</w:t>
-      </w:r>
-      <w:r>
-        <w:rPr>
-          <w:rFonts w:ascii="Arial" w:hAnsi="Arial" w:cs="Arial"/>
-          <w:color w:val="202124"/>
-        </w:rPr>
-        <w:t xml:space="preserve"> Completed </w:t>
+        <w:t xml:space="preserve">Completed </w:t>
       </w:r>
       <w:proofErr w:type="spellStart"/>
       <w:r>
@@ -1266,20 +1116,6 @@
           <w:rFonts w:ascii="Arial" w:hAnsi="Arial" w:cs="Arial"/>
           <w:color w:val="202124"/>
         </w:rPr>
-        <w:t>What will you do today?</w:t>
-      </w:r>
-      <w:r>
-        <w:rPr>
-          <w:rFonts w:ascii="Arial" w:hAnsi="Arial" w:cs="Arial"/>
-          <w:color w:val="202124"/>
-        </w:rPr>
-        <w:t xml:space="preserve"> </w:t>
-      </w:r>
-      <w:r>
-        <w:rPr>
-          <w:rFonts w:ascii="Arial" w:hAnsi="Arial" w:cs="Arial"/>
-          <w:color w:val="202124"/>
-        </w:rPr>
         <w:t>Planning on picking up replay task.</w:t>
       </w:r>
     </w:p>
@@ -1302,14 +1138,7 @@
           <w:rFonts w:ascii="Arial" w:hAnsi="Arial" w:cs="Arial"/>
           <w:color w:val="202124"/>
         </w:rPr>
-        <w:t>Are there any impediments in your way?</w:t>
-      </w:r>
-      <w:r>
-        <w:rPr>
-          <w:rFonts w:ascii="Arial" w:hAnsi="Arial" w:cs="Arial"/>
-          <w:color w:val="202124"/>
-        </w:rPr>
-        <w:t xml:space="preserve"> No</w:t>
+        <w:t>No</w:t>
       </w:r>
     </w:p>
     <w:p>
@@ -1333,51 +1162,118 @@
         <w:lastRenderedPageBreak/>
         <w:t xml:space="preserve">Date: </w:t>
       </w:r>
-    </w:p>
-    <w:p>
-      <w:pPr>
-        <w:pStyle w:val="trt0xe"/>
-        <w:shd w:val="clear" w:color="auto" w:fill="FFFFFF"/>
-        <w:spacing w:before="0" w:beforeAutospacing="0" w:after="60" w:afterAutospacing="0"/>
-        <w:rPr>
-          <w:rFonts w:ascii="Arial" w:hAnsi="Arial" w:cs="Arial"/>
-          <w:color w:val="202124"/>
-        </w:rPr>
-      </w:pPr>
-      <w:r>
-        <w:rPr>
-          <w:rFonts w:ascii="Arial" w:hAnsi="Arial" w:cs="Arial"/>
-          <w:color w:val="202124"/>
-        </w:rPr>
-        <w:t xml:space="preserve">When was the meeting, how did you meet (zoom, phone call, message, </w:t>
-      </w:r>
-      <w:proofErr w:type="gramStart"/>
-      <w:r>
-        <w:rPr>
-          <w:rFonts w:ascii="Arial" w:hAnsi="Arial" w:cs="Arial"/>
-          <w:color w:val="202124"/>
-        </w:rPr>
-        <w:t>app</w:t>
-      </w:r>
-      <w:proofErr w:type="gramEnd"/>
-      <w:r>
-        <w:rPr>
-          <w:rFonts w:ascii="Arial" w:hAnsi="Arial" w:cs="Arial"/>
-          <w:color w:val="202124"/>
-        </w:rPr>
-        <w:t xml:space="preserve"> or other approach), and who attended the meeting?</w:t>
-      </w:r>
-    </w:p>
-    <w:p>
-      <w:pPr>
-        <w:pStyle w:val="trt0xe"/>
-        <w:shd w:val="clear" w:color="auto" w:fill="FFFFFF"/>
-        <w:spacing w:before="0" w:beforeAutospacing="0" w:after="60" w:afterAutospacing="0"/>
-        <w:rPr>
-          <w:rFonts w:ascii="Arial" w:hAnsi="Arial" w:cs="Arial"/>
-          <w:color w:val="202124"/>
-        </w:rPr>
-      </w:pPr>
+      <w:r>
+        <w:t>10/27/2023</w:t>
+      </w:r>
+    </w:p>
+    <w:p>
+      <w:pPr>
+        <w:pStyle w:val="trt0xe"/>
+        <w:shd w:val="clear" w:color="auto" w:fill="FFFFFF"/>
+        <w:spacing w:before="0" w:beforeAutospacing="0" w:after="60" w:afterAutospacing="0"/>
+        <w:rPr>
+          <w:rFonts w:ascii="Arial" w:hAnsi="Arial" w:cs="Arial"/>
+          <w:color w:val="202124"/>
+        </w:rPr>
+      </w:pPr>
+      <w:r>
+        <w:rPr>
+          <w:rFonts w:ascii="Arial" w:hAnsi="Arial" w:cs="Arial"/>
+          <w:color w:val="202124"/>
+        </w:rPr>
+        <w:t>Message</w:t>
+      </w:r>
+    </w:p>
+    <w:p>
+      <w:pPr>
+        <w:pStyle w:val="trt0xe"/>
+        <w:shd w:val="clear" w:color="auto" w:fill="FFFFFF"/>
+        <w:spacing w:before="0" w:beforeAutospacing="0" w:after="60" w:afterAutospacing="0"/>
+        <w:rPr>
+          <w:rFonts w:ascii="Arial" w:hAnsi="Arial" w:cs="Arial"/>
+          <w:color w:val="202124"/>
+        </w:rPr>
+      </w:pPr>
+      <w:r>
+        <w:rPr>
+          <w:rFonts w:ascii="Arial" w:hAnsi="Arial" w:cs="Arial"/>
+          <w:color w:val="202124"/>
+        </w:rPr>
+        <w:t xml:space="preserve">David, </w:t>
+      </w:r>
+      <w:proofErr w:type="spellStart"/>
+      <w:r>
+        <w:rPr>
+          <w:rFonts w:ascii="Arial" w:hAnsi="Arial" w:cs="Arial"/>
+          <w:color w:val="202124"/>
+        </w:rPr>
+        <w:t>Colin,Chey</w:t>
+      </w:r>
+      <w:proofErr w:type="spellEnd"/>
+      <w:r>
+        <w:rPr>
+          <w:rFonts w:ascii="Arial" w:hAnsi="Arial" w:cs="Arial"/>
+          <w:color w:val="202124"/>
+        </w:rPr>
+        <w:t>, Jacob</w:t>
+      </w:r>
+    </w:p>
+    <w:p>
+      <w:pPr>
+        <w:pStyle w:val="trt0xe"/>
+        <w:shd w:val="clear" w:color="auto" w:fill="FFFFFF"/>
+        <w:spacing w:before="0" w:beforeAutospacing="0" w:after="60" w:afterAutospacing="0"/>
+        <w:rPr>
+          <w:rFonts w:ascii="Arial" w:hAnsi="Arial" w:cs="Arial"/>
+          <w:color w:val="202124"/>
+        </w:rPr>
+      </w:pPr>
+    </w:p>
+    <w:p>
+      <w:pPr>
+        <w:pStyle w:val="trt0xe"/>
+        <w:shd w:val="clear" w:color="auto" w:fill="FFFFFF"/>
+        <w:spacing w:before="0" w:beforeAutospacing="0" w:after="60" w:afterAutospacing="0"/>
+        <w:rPr>
+          <w:rFonts w:ascii="Arial" w:hAnsi="Arial" w:cs="Arial"/>
+          <w:color w:val="202124"/>
+        </w:rPr>
+      </w:pPr>
+      <w:r>
+        <w:rPr>
+          <w:rFonts w:ascii="Arial" w:hAnsi="Arial" w:cs="Arial"/>
+          <w:color w:val="202124"/>
+        </w:rPr>
+        <w:t xml:space="preserve">Team member </w:t>
+      </w:r>
+      <w:proofErr w:type="spellStart"/>
+      <w:r>
+        <w:rPr>
+          <w:rFonts w:ascii="Arial" w:hAnsi="Arial" w:cs="Arial"/>
+          <w:color w:val="202124"/>
+        </w:rPr>
+        <w:t>name:</w:t>
+      </w:r>
+      <w:r>
+        <w:rPr>
+          <w:rFonts w:ascii="Arial" w:hAnsi="Arial" w:cs="Arial"/>
+          <w:color w:val="202124"/>
+        </w:rPr>
+        <w:t>David</w:t>
+      </w:r>
+      <w:proofErr w:type="spellEnd"/>
+    </w:p>
+    <w:p>
+      <w:pPr>
+        <w:ind w:left="720"/>
+      </w:pPr>
+      <w:r>
+        <w:rPr>
+          <w:rFonts w:ascii="Noto Sans" w:hAnsi="Noto Sans" w:cs="Noto Sans"/>
+          <w:bdr w:val="none" w:sz="0" w:space="0" w:color="auto" w:frame="1"/>
+        </w:rPr>
+        <w:t>What I have been working on since our last meeting is code review for the replay button. What I’m going to be working on between now and our next meeting is some Sprint review pre work, like confirming that the sprint work is all complete and preparing for the increment presentation. I have no impediments at this time</w:t>
+      </w:r>
     </w:p>
     <w:p>
       <w:pPr>
@@ -1396,74 +1292,26 @@
         </w:rPr>
         <w:t>Team member name:</w:t>
       </w:r>
-    </w:p>
-    <w:p>
-      <w:pPr>
-        <w:pStyle w:val="trt0xe"/>
-        <w:numPr>
-          <w:ilvl w:val="0"/>
-          <w:numId w:val="14"/>
-        </w:numPr>
-        <w:shd w:val="clear" w:color="auto" w:fill="FFFFFF"/>
-        <w:spacing w:before="0" w:beforeAutospacing="0" w:after="60" w:afterAutospacing="0"/>
-        <w:rPr>
-          <w:rFonts w:ascii="Arial" w:hAnsi="Arial" w:cs="Arial"/>
-          <w:color w:val="202124"/>
-        </w:rPr>
-      </w:pPr>
-      <w:r>
-        <w:rPr>
-          <w:rFonts w:ascii="Arial" w:hAnsi="Arial" w:cs="Arial"/>
-          <w:color w:val="202124"/>
-        </w:rPr>
-        <w:t>What did you do yesterday?</w:t>
-      </w:r>
-    </w:p>
-    <w:p>
-      <w:pPr>
-        <w:pStyle w:val="trt0xe"/>
-        <w:numPr>
-          <w:ilvl w:val="0"/>
-          <w:numId w:val="14"/>
-        </w:numPr>
-        <w:shd w:val="clear" w:color="auto" w:fill="FFFFFF"/>
-        <w:spacing w:before="0" w:beforeAutospacing="0" w:after="60" w:afterAutospacing="0"/>
-        <w:rPr>
-          <w:rFonts w:ascii="Arial" w:hAnsi="Arial" w:cs="Arial"/>
-          <w:color w:val="202124"/>
-        </w:rPr>
-      </w:pPr>
-      <w:r>
-        <w:rPr>
-          <w:rFonts w:ascii="Arial" w:hAnsi="Arial" w:cs="Arial"/>
-          <w:color w:val="202124"/>
-        </w:rPr>
-        <w:t>What will you do today?</w:t>
-      </w:r>
-    </w:p>
-    <w:p>
-      <w:pPr>
-        <w:pStyle w:val="trt0xe"/>
-        <w:numPr>
-          <w:ilvl w:val="0"/>
-          <w:numId w:val="14"/>
-        </w:numPr>
-        <w:shd w:val="clear" w:color="auto" w:fill="FFFFFF"/>
-        <w:spacing w:before="0" w:beforeAutospacing="0" w:after="60" w:afterAutospacing="0"/>
-        <w:rPr>
-          <w:rFonts w:ascii="Arial" w:hAnsi="Arial" w:cs="Arial"/>
-          <w:color w:val="202124"/>
-        </w:rPr>
-      </w:pPr>
-      <w:r>
-        <w:rPr>
-          <w:rFonts w:ascii="Arial" w:hAnsi="Arial" w:cs="Arial"/>
-          <w:color w:val="202124"/>
-        </w:rPr>
-        <w:t>Are there any impediments in your way?</w:t>
-      </w:r>
-    </w:p>
-    <w:p/>
+      <w:r>
+        <w:rPr>
+          <w:rFonts w:ascii="Arial" w:hAnsi="Arial" w:cs="Arial"/>
+          <w:color w:val="202124"/>
+        </w:rPr>
+        <w:t xml:space="preserve"> Chey </w:t>
+      </w:r>
+    </w:p>
+    <w:p>
+      <w:pPr>
+        <w:ind w:left="720"/>
+      </w:pPr>
+      <w:r>
+        <w:rPr>
+          <w:rFonts w:ascii="Noto Sans" w:hAnsi="Noto Sans" w:cs="Noto Sans"/>
+          <w:bdr w:val="none" w:sz="0" w:space="0" w:color="auto" w:frame="1"/>
+        </w:rPr>
+        <w:t>tested the functionality of the exit button. I will be doing some sprint review prep. I was thinking we would go over whatever portion/tasks we worked on individually. No impediments</w:t>
+      </w:r>
+    </w:p>
     <w:p>
       <w:pPr>
         <w:pStyle w:val="trt0xe"/>
@@ -1481,336 +1329,109 @@
         </w:rPr>
         <w:t>Team member name:</w:t>
       </w:r>
-    </w:p>
-    <w:p>
-      <w:pPr>
-        <w:pStyle w:val="trt0xe"/>
-        <w:numPr>
-          <w:ilvl w:val="0"/>
-          <w:numId w:val="15"/>
-        </w:numPr>
-        <w:shd w:val="clear" w:color="auto" w:fill="FFFFFF"/>
-        <w:spacing w:before="0" w:beforeAutospacing="0" w:after="60" w:afterAutospacing="0"/>
-        <w:rPr>
-          <w:rFonts w:ascii="Arial" w:hAnsi="Arial" w:cs="Arial"/>
-          <w:color w:val="202124"/>
-        </w:rPr>
-      </w:pPr>
-      <w:r>
-        <w:rPr>
-          <w:rFonts w:ascii="Arial" w:hAnsi="Arial" w:cs="Arial"/>
-          <w:color w:val="202124"/>
-        </w:rPr>
-        <w:t>What did you do yesterday?</w:t>
-      </w:r>
-    </w:p>
-    <w:p>
-      <w:pPr>
-        <w:pStyle w:val="trt0xe"/>
-        <w:numPr>
-          <w:ilvl w:val="0"/>
-          <w:numId w:val="15"/>
-        </w:numPr>
-        <w:shd w:val="clear" w:color="auto" w:fill="FFFFFF"/>
-        <w:spacing w:before="0" w:beforeAutospacing="0" w:after="60" w:afterAutospacing="0"/>
-        <w:rPr>
-          <w:rFonts w:ascii="Arial" w:hAnsi="Arial" w:cs="Arial"/>
-          <w:color w:val="202124"/>
-        </w:rPr>
-      </w:pPr>
-      <w:r>
-        <w:rPr>
-          <w:rFonts w:ascii="Arial" w:hAnsi="Arial" w:cs="Arial"/>
-          <w:color w:val="202124"/>
-        </w:rPr>
-        <w:t>What will you do today?</w:t>
-      </w:r>
-    </w:p>
-    <w:p>
-      <w:pPr>
-        <w:pStyle w:val="trt0xe"/>
-        <w:numPr>
-          <w:ilvl w:val="0"/>
-          <w:numId w:val="15"/>
-        </w:numPr>
-        <w:shd w:val="clear" w:color="auto" w:fill="FFFFFF"/>
-        <w:spacing w:before="0" w:beforeAutospacing="0" w:after="60" w:afterAutospacing="0"/>
-        <w:rPr>
-          <w:rFonts w:ascii="Arial" w:hAnsi="Arial" w:cs="Arial"/>
-          <w:color w:val="202124"/>
-        </w:rPr>
-      </w:pPr>
-      <w:r>
-        <w:rPr>
-          <w:rFonts w:ascii="Arial" w:hAnsi="Arial" w:cs="Arial"/>
-          <w:color w:val="202124"/>
-        </w:rPr>
-        <w:t>Are there any impediments in your way?</w:t>
-      </w:r>
-    </w:p>
-    <w:p/>
-    <w:p>
-      <w:pPr>
-        <w:pStyle w:val="trt0xe"/>
-        <w:shd w:val="clear" w:color="auto" w:fill="FFFFFF"/>
-        <w:spacing w:before="0" w:beforeAutospacing="0" w:after="60" w:afterAutospacing="0"/>
-        <w:rPr>
-          <w:rFonts w:ascii="Arial" w:hAnsi="Arial" w:cs="Arial"/>
-          <w:color w:val="202124"/>
-        </w:rPr>
-      </w:pPr>
-      <w:r>
-        <w:rPr>
-          <w:rFonts w:ascii="Arial" w:hAnsi="Arial" w:cs="Arial"/>
-          <w:color w:val="202124"/>
-        </w:rPr>
-        <w:t>Team member name:</w:t>
-      </w:r>
-    </w:p>
-    <w:p>
-      <w:pPr>
-        <w:pStyle w:val="trt0xe"/>
-        <w:numPr>
-          <w:ilvl w:val="0"/>
-          <w:numId w:val="16"/>
-        </w:numPr>
-        <w:shd w:val="clear" w:color="auto" w:fill="FFFFFF"/>
-        <w:spacing w:before="0" w:beforeAutospacing="0" w:after="60" w:afterAutospacing="0"/>
-        <w:rPr>
-          <w:rFonts w:ascii="Arial" w:hAnsi="Arial" w:cs="Arial"/>
-          <w:color w:val="202124"/>
-        </w:rPr>
-      </w:pPr>
-      <w:r>
-        <w:rPr>
-          <w:rFonts w:ascii="Arial" w:hAnsi="Arial" w:cs="Arial"/>
-          <w:color w:val="202124"/>
-        </w:rPr>
-        <w:t>What did you do yesterday?</w:t>
-      </w:r>
-    </w:p>
-    <w:p>
-      <w:pPr>
-        <w:pStyle w:val="trt0xe"/>
-        <w:numPr>
-          <w:ilvl w:val="0"/>
-          <w:numId w:val="16"/>
-        </w:numPr>
-        <w:shd w:val="clear" w:color="auto" w:fill="FFFFFF"/>
-        <w:spacing w:before="0" w:beforeAutospacing="0" w:after="60" w:afterAutospacing="0"/>
-        <w:rPr>
-          <w:rFonts w:ascii="Arial" w:hAnsi="Arial" w:cs="Arial"/>
-          <w:color w:val="202124"/>
-        </w:rPr>
-      </w:pPr>
-      <w:r>
-        <w:rPr>
-          <w:rFonts w:ascii="Arial" w:hAnsi="Arial" w:cs="Arial"/>
-          <w:color w:val="202124"/>
-        </w:rPr>
-        <w:t>What will you do today?</w:t>
-      </w:r>
-    </w:p>
-    <w:p>
-      <w:pPr>
-        <w:pStyle w:val="trt0xe"/>
-        <w:numPr>
-          <w:ilvl w:val="0"/>
-          <w:numId w:val="16"/>
-        </w:numPr>
-        <w:shd w:val="clear" w:color="auto" w:fill="FFFFFF"/>
-        <w:spacing w:before="0" w:beforeAutospacing="0" w:after="60" w:afterAutospacing="0"/>
-        <w:rPr>
-          <w:rFonts w:ascii="Arial" w:hAnsi="Arial" w:cs="Arial"/>
-          <w:color w:val="202124"/>
-        </w:rPr>
-      </w:pPr>
-      <w:r>
-        <w:rPr>
-          <w:rFonts w:ascii="Arial" w:hAnsi="Arial" w:cs="Arial"/>
-          <w:color w:val="202124"/>
-        </w:rPr>
-        <w:t>Are there any impediments in your way?</w:t>
-      </w:r>
-    </w:p>
-    <w:p/>
-    <w:p>
-      <w:pPr>
-        <w:pStyle w:val="trt0xe"/>
-        <w:shd w:val="clear" w:color="auto" w:fill="FFFFFF"/>
-        <w:spacing w:before="0" w:beforeAutospacing="0" w:after="60" w:afterAutospacing="0"/>
-        <w:rPr>
-          <w:rFonts w:ascii="Arial" w:hAnsi="Arial" w:cs="Arial"/>
-          <w:color w:val="202124"/>
-        </w:rPr>
-      </w:pPr>
-      <w:r>
-        <w:rPr>
-          <w:rFonts w:ascii="Arial" w:hAnsi="Arial" w:cs="Arial"/>
-          <w:color w:val="202124"/>
-        </w:rPr>
-        <w:t>Team member name:</w:t>
-      </w:r>
-    </w:p>
-    <w:p>
-      <w:pPr>
-        <w:pStyle w:val="trt0xe"/>
-        <w:numPr>
-          <w:ilvl w:val="0"/>
-          <w:numId w:val="17"/>
-        </w:numPr>
-        <w:shd w:val="clear" w:color="auto" w:fill="FFFFFF"/>
-        <w:spacing w:before="0" w:beforeAutospacing="0" w:after="60" w:afterAutospacing="0"/>
-        <w:rPr>
-          <w:rFonts w:ascii="Arial" w:hAnsi="Arial" w:cs="Arial"/>
-          <w:color w:val="202124"/>
-        </w:rPr>
-      </w:pPr>
-      <w:r>
-        <w:rPr>
-          <w:rFonts w:ascii="Arial" w:hAnsi="Arial" w:cs="Arial"/>
-          <w:color w:val="202124"/>
-        </w:rPr>
-        <w:t>What did you do yesterday?</w:t>
-      </w:r>
-    </w:p>
-    <w:p>
-      <w:pPr>
-        <w:pStyle w:val="trt0xe"/>
-        <w:numPr>
-          <w:ilvl w:val="0"/>
-          <w:numId w:val="17"/>
-        </w:numPr>
-        <w:shd w:val="clear" w:color="auto" w:fill="FFFFFF"/>
-        <w:spacing w:before="0" w:beforeAutospacing="0" w:after="60" w:afterAutospacing="0"/>
-        <w:rPr>
-          <w:rFonts w:ascii="Arial" w:hAnsi="Arial" w:cs="Arial"/>
-          <w:color w:val="202124"/>
-        </w:rPr>
-      </w:pPr>
-      <w:r>
-        <w:rPr>
-          <w:rFonts w:ascii="Arial" w:hAnsi="Arial" w:cs="Arial"/>
-          <w:color w:val="202124"/>
-        </w:rPr>
-        <w:t>What will you do today?</w:t>
-      </w:r>
-    </w:p>
-    <w:p>
-      <w:pPr>
-        <w:pStyle w:val="trt0xe"/>
-        <w:numPr>
-          <w:ilvl w:val="0"/>
-          <w:numId w:val="17"/>
-        </w:numPr>
-        <w:shd w:val="clear" w:color="auto" w:fill="FFFFFF"/>
-        <w:spacing w:before="0" w:beforeAutospacing="0" w:after="60" w:afterAutospacing="0"/>
-        <w:rPr>
-          <w:rFonts w:ascii="Arial" w:hAnsi="Arial" w:cs="Arial"/>
-          <w:color w:val="202124"/>
-        </w:rPr>
-      </w:pPr>
-      <w:r>
-        <w:rPr>
-          <w:rFonts w:ascii="Arial" w:hAnsi="Arial" w:cs="Arial"/>
-          <w:color w:val="202124"/>
-        </w:rPr>
-        <w:t>Are there any impediments in your way?</w:t>
-      </w:r>
-    </w:p>
-    <w:p>
-      <w:pPr>
-        <w:pStyle w:val="trt0xe"/>
-        <w:shd w:val="clear" w:color="auto" w:fill="FFFFFF"/>
-        <w:spacing w:before="0" w:beforeAutospacing="0" w:after="60" w:afterAutospacing="0"/>
-        <w:rPr>
-          <w:rFonts w:ascii="Arial" w:hAnsi="Arial" w:cs="Arial"/>
-          <w:color w:val="202124"/>
-        </w:rPr>
-      </w:pPr>
-    </w:p>
-    <w:p>
-      <w:pPr>
-        <w:pStyle w:val="trt0xe"/>
-        <w:shd w:val="clear" w:color="auto" w:fill="FFFFFF"/>
-        <w:spacing w:before="0" w:beforeAutospacing="0" w:after="60" w:afterAutospacing="0"/>
-        <w:rPr>
-          <w:rFonts w:ascii="Arial" w:hAnsi="Arial" w:cs="Arial"/>
-          <w:color w:val="202124"/>
-        </w:rPr>
-      </w:pPr>
-      <w:r>
-        <w:rPr>
-          <w:rFonts w:ascii="Arial" w:hAnsi="Arial" w:cs="Arial"/>
-          <w:color w:val="202124"/>
-        </w:rPr>
-        <w:t>Team member name:</w:t>
-      </w:r>
-    </w:p>
-    <w:p>
-      <w:pPr>
-        <w:pStyle w:val="trt0xe"/>
-        <w:numPr>
-          <w:ilvl w:val="0"/>
-          <w:numId w:val="31"/>
-        </w:numPr>
-        <w:shd w:val="clear" w:color="auto" w:fill="FFFFFF"/>
-        <w:spacing w:before="0" w:beforeAutospacing="0" w:after="60" w:afterAutospacing="0"/>
-        <w:rPr>
-          <w:rFonts w:ascii="Arial" w:hAnsi="Arial" w:cs="Arial"/>
-          <w:color w:val="202124"/>
-        </w:rPr>
-      </w:pPr>
-      <w:r>
-        <w:rPr>
-          <w:rFonts w:ascii="Arial" w:hAnsi="Arial" w:cs="Arial"/>
-          <w:color w:val="202124"/>
-        </w:rPr>
-        <w:t>What did you do yesterday?</w:t>
-      </w:r>
-    </w:p>
-    <w:p>
-      <w:pPr>
-        <w:pStyle w:val="trt0xe"/>
-        <w:numPr>
-          <w:ilvl w:val="0"/>
-          <w:numId w:val="31"/>
-        </w:numPr>
-        <w:shd w:val="clear" w:color="auto" w:fill="FFFFFF"/>
-        <w:spacing w:before="0" w:beforeAutospacing="0" w:after="60" w:afterAutospacing="0"/>
-        <w:rPr>
-          <w:rFonts w:ascii="Arial" w:hAnsi="Arial" w:cs="Arial"/>
-          <w:color w:val="202124"/>
-        </w:rPr>
-      </w:pPr>
-      <w:r>
-        <w:rPr>
-          <w:rFonts w:ascii="Arial" w:hAnsi="Arial" w:cs="Arial"/>
-          <w:color w:val="202124"/>
-        </w:rPr>
-        <w:t>What will you do today?</w:t>
-      </w:r>
-    </w:p>
-    <w:p>
-      <w:pPr>
-        <w:pStyle w:val="trt0xe"/>
-        <w:numPr>
-          <w:ilvl w:val="0"/>
-          <w:numId w:val="31"/>
-        </w:numPr>
-        <w:shd w:val="clear" w:color="auto" w:fill="FFFFFF"/>
-        <w:spacing w:before="0" w:beforeAutospacing="0" w:after="60" w:afterAutospacing="0"/>
-        <w:rPr>
-          <w:rFonts w:ascii="Arial" w:hAnsi="Arial" w:cs="Arial"/>
-          <w:color w:val="202124"/>
-        </w:rPr>
-      </w:pPr>
-      <w:r>
-        <w:rPr>
-          <w:rFonts w:ascii="Arial" w:hAnsi="Arial" w:cs="Arial"/>
-          <w:color w:val="202124"/>
-        </w:rPr>
-        <w:t>Are there any impediments in your way?</w:t>
+      <w:r>
+        <w:rPr>
+          <w:rFonts w:ascii="Arial" w:hAnsi="Arial" w:cs="Arial"/>
+          <w:color w:val="202124"/>
+        </w:rPr>
+        <w:t xml:space="preserve"> Jacob </w:t>
+      </w:r>
+    </w:p>
+    <w:p>
+      <w:pPr>
+        <w:ind w:left="720"/>
+      </w:pPr>
+      <w:r>
+        <w:rPr>
+          <w:rFonts w:ascii="Noto Sans" w:hAnsi="Noto Sans" w:cs="Noto Sans"/>
+          <w:bdr w:val="none" w:sz="0" w:space="0" w:color="auto" w:frame="1"/>
+        </w:rPr>
+        <w:t xml:space="preserve">I finished the replay button. I will be reviewing any </w:t>
+      </w:r>
+      <w:proofErr w:type="spellStart"/>
+      <w:r>
+        <w:rPr>
+          <w:rFonts w:ascii="Noto Sans" w:hAnsi="Noto Sans" w:cs="Noto Sans"/>
+          <w:bdr w:val="none" w:sz="0" w:space="0" w:color="auto" w:frame="1"/>
+        </w:rPr>
+        <w:t>left over</w:t>
+      </w:r>
+      <w:proofErr w:type="spellEnd"/>
+      <w:r>
+        <w:rPr>
+          <w:rFonts w:ascii="Noto Sans" w:hAnsi="Noto Sans" w:cs="Noto Sans"/>
+          <w:bdr w:val="none" w:sz="0" w:space="0" w:color="auto" w:frame="1"/>
+        </w:rPr>
+        <w:t xml:space="preserve"> merge request and begin preparing for the next sprint. No blockers</w:t>
+      </w:r>
+    </w:p>
+    <w:p>
+      <w:pPr>
+        <w:pStyle w:val="trt0xe"/>
+        <w:shd w:val="clear" w:color="auto" w:fill="FFFFFF"/>
+        <w:spacing w:before="0" w:beforeAutospacing="0" w:after="60" w:afterAutospacing="0"/>
+        <w:rPr>
+          <w:rFonts w:ascii="Arial" w:hAnsi="Arial" w:cs="Arial"/>
+          <w:color w:val="202124"/>
+        </w:rPr>
+      </w:pPr>
+      <w:r>
+        <w:rPr>
+          <w:rFonts w:ascii="Arial" w:hAnsi="Arial" w:cs="Arial"/>
+          <w:color w:val="202124"/>
+        </w:rPr>
+        <w:t xml:space="preserve">Team member </w:t>
+      </w:r>
+      <w:proofErr w:type="spellStart"/>
+      <w:r>
+        <w:rPr>
+          <w:rFonts w:ascii="Arial" w:hAnsi="Arial" w:cs="Arial"/>
+          <w:color w:val="202124"/>
+        </w:rPr>
+        <w:t>name:</w:t>
+      </w:r>
+      <w:r>
+        <w:rPr>
+          <w:rFonts w:ascii="Arial" w:hAnsi="Arial" w:cs="Arial"/>
+          <w:color w:val="202124"/>
+        </w:rPr>
+        <w:t>Colin</w:t>
+      </w:r>
+      <w:proofErr w:type="spellEnd"/>
+    </w:p>
+    <w:p>
+      <w:pPr>
+        <w:pStyle w:val="trt0xe"/>
+        <w:shd w:val="clear" w:color="auto" w:fill="FFFFFF"/>
+        <w:spacing w:before="0" w:beforeAutospacing="0" w:after="60" w:afterAutospacing="0"/>
+        <w:ind w:left="720"/>
+        <w:rPr>
+          <w:rFonts w:ascii="Arial" w:hAnsi="Arial" w:cs="Arial"/>
+          <w:color w:val="202124"/>
+        </w:rPr>
+      </w:pPr>
+      <w:r>
+        <w:rPr>
+          <w:rFonts w:ascii="Noto Sans" w:hAnsi="Noto Sans" w:cs="Noto Sans"/>
+          <w:bdr w:val="none" w:sz="0" w:space="0" w:color="auto" w:frame="1"/>
+        </w:rPr>
+        <w:t xml:space="preserve">What did you accomplish yesterday? - Reviewed </w:t>
+      </w:r>
+      <w:proofErr w:type="spellStart"/>
+      <w:r>
+        <w:rPr>
+          <w:rFonts w:ascii="Noto Sans" w:hAnsi="Noto Sans" w:cs="Noto Sans"/>
+          <w:bdr w:val="none" w:sz="0" w:space="0" w:color="auto" w:frame="1"/>
+        </w:rPr>
+        <w:t>updateWordGenerator</w:t>
+      </w:r>
+      <w:proofErr w:type="spellEnd"/>
+      <w:r>
+        <w:rPr>
+          <w:rFonts w:ascii="Noto Sans" w:hAnsi="Noto Sans" w:cs="Noto Sans"/>
+          <w:bdr w:val="none" w:sz="0" w:space="0" w:color="auto" w:frame="1"/>
+        </w:rPr>
+        <w:t xml:space="preserve"> code integration into the rest of the code What are you planning to work on today? - Test functionality of replay buttons Are there any obstacles or challenges that are impeding your progress? -None currently</w:t>
       </w:r>
     </w:p>
     <w:p>
@@ -1834,134 +1455,225 @@
         <w:lastRenderedPageBreak/>
         <w:t xml:space="preserve">Date: </w:t>
       </w:r>
-    </w:p>
-    <w:p>
-      <w:pPr>
-        <w:pStyle w:val="trt0xe"/>
-        <w:shd w:val="clear" w:color="auto" w:fill="FFFFFF"/>
-        <w:spacing w:before="0" w:beforeAutospacing="0" w:after="60" w:afterAutospacing="0"/>
-        <w:rPr>
-          <w:rFonts w:ascii="Arial" w:hAnsi="Arial" w:cs="Arial"/>
-          <w:color w:val="202124"/>
-        </w:rPr>
-      </w:pPr>
-      <w:r>
-        <w:rPr>
-          <w:rFonts w:ascii="Arial" w:hAnsi="Arial" w:cs="Arial"/>
-          <w:color w:val="202124"/>
-        </w:rPr>
-        <w:t xml:space="preserve">When was the meeting, how did you meet (zoom, phone call, message, </w:t>
-      </w:r>
-      <w:proofErr w:type="gramStart"/>
-      <w:r>
-        <w:rPr>
-          <w:rFonts w:ascii="Arial" w:hAnsi="Arial" w:cs="Arial"/>
-          <w:color w:val="202124"/>
-        </w:rPr>
-        <w:t>app</w:t>
-      </w:r>
-      <w:proofErr w:type="gramEnd"/>
-      <w:r>
-        <w:rPr>
-          <w:rFonts w:ascii="Arial" w:hAnsi="Arial" w:cs="Arial"/>
-          <w:color w:val="202124"/>
-        </w:rPr>
-        <w:t xml:space="preserve"> or other approach), and who attended the meeting?</w:t>
-      </w:r>
-    </w:p>
-    <w:p>
-      <w:pPr>
-        <w:pStyle w:val="trt0xe"/>
-        <w:shd w:val="clear" w:color="auto" w:fill="FFFFFF"/>
-        <w:spacing w:before="0" w:beforeAutospacing="0" w:after="60" w:afterAutospacing="0"/>
-        <w:rPr>
-          <w:rFonts w:ascii="Arial" w:hAnsi="Arial" w:cs="Arial"/>
-          <w:color w:val="202124"/>
-        </w:rPr>
-      </w:pPr>
-    </w:p>
-    <w:p>
-      <w:pPr>
-        <w:pStyle w:val="trt0xe"/>
-        <w:shd w:val="clear" w:color="auto" w:fill="FFFFFF"/>
-        <w:spacing w:before="0" w:beforeAutospacing="0" w:after="60" w:afterAutospacing="0"/>
-        <w:rPr>
-          <w:rFonts w:ascii="Arial" w:hAnsi="Arial" w:cs="Arial"/>
-          <w:color w:val="202124"/>
-        </w:rPr>
-      </w:pPr>
-      <w:r>
-        <w:rPr>
-          <w:rFonts w:ascii="Arial" w:hAnsi="Arial" w:cs="Arial"/>
-          <w:color w:val="202124"/>
-        </w:rPr>
-        <w:t>Team member name:</w:t>
-      </w:r>
-    </w:p>
-    <w:p>
-      <w:pPr>
-        <w:pStyle w:val="trt0xe"/>
-        <w:numPr>
-          <w:ilvl w:val="0"/>
-          <w:numId w:val="18"/>
-        </w:numPr>
-        <w:shd w:val="clear" w:color="auto" w:fill="FFFFFF"/>
-        <w:spacing w:before="0" w:beforeAutospacing="0" w:after="60" w:afterAutospacing="0"/>
-        <w:rPr>
-          <w:rFonts w:ascii="Arial" w:hAnsi="Arial" w:cs="Arial"/>
-          <w:color w:val="202124"/>
-        </w:rPr>
-      </w:pPr>
-      <w:r>
-        <w:rPr>
-          <w:rFonts w:ascii="Arial" w:hAnsi="Arial" w:cs="Arial"/>
-          <w:color w:val="202124"/>
-        </w:rPr>
-        <w:t>What did you do yesterday?</w:t>
-      </w:r>
-    </w:p>
-    <w:p>
-      <w:pPr>
-        <w:pStyle w:val="trt0xe"/>
-        <w:numPr>
-          <w:ilvl w:val="0"/>
-          <w:numId w:val="18"/>
-        </w:numPr>
-        <w:shd w:val="clear" w:color="auto" w:fill="FFFFFF"/>
-        <w:spacing w:before="0" w:beforeAutospacing="0" w:after="60" w:afterAutospacing="0"/>
-        <w:rPr>
-          <w:rFonts w:ascii="Arial" w:hAnsi="Arial" w:cs="Arial"/>
-          <w:color w:val="202124"/>
-        </w:rPr>
-      </w:pPr>
-      <w:r>
-        <w:rPr>
-          <w:rFonts w:ascii="Arial" w:hAnsi="Arial" w:cs="Arial"/>
-          <w:color w:val="202124"/>
-        </w:rPr>
-        <w:t>What will you do today?</w:t>
-      </w:r>
-    </w:p>
-    <w:p>
-      <w:pPr>
-        <w:pStyle w:val="trt0xe"/>
-        <w:numPr>
-          <w:ilvl w:val="0"/>
-          <w:numId w:val="18"/>
-        </w:numPr>
-        <w:shd w:val="clear" w:color="auto" w:fill="FFFFFF"/>
-        <w:spacing w:before="0" w:beforeAutospacing="0" w:after="60" w:afterAutospacing="0"/>
-        <w:rPr>
-          <w:rFonts w:ascii="Arial" w:hAnsi="Arial" w:cs="Arial"/>
-          <w:color w:val="202124"/>
-        </w:rPr>
-      </w:pPr>
-      <w:r>
-        <w:rPr>
-          <w:rFonts w:ascii="Arial" w:hAnsi="Arial" w:cs="Arial"/>
-          <w:color w:val="202124"/>
-        </w:rPr>
-        <w:t>Are there any impediments in your way?</w:t>
+      <w:r>
+        <w:t>10/30/2023</w:t>
+      </w:r>
+    </w:p>
+    <w:p>
+      <w:pPr>
+        <w:pStyle w:val="trt0xe"/>
+        <w:shd w:val="clear" w:color="auto" w:fill="FFFFFF"/>
+        <w:spacing w:before="0" w:beforeAutospacing="0" w:after="60" w:afterAutospacing="0"/>
+        <w:rPr>
+          <w:rFonts w:ascii="Arial" w:hAnsi="Arial" w:cs="Arial"/>
+          <w:color w:val="202124"/>
+        </w:rPr>
+      </w:pPr>
+      <w:r>
+        <w:rPr>
+          <w:rFonts w:ascii="Arial" w:hAnsi="Arial" w:cs="Arial"/>
+          <w:color w:val="202124"/>
+        </w:rPr>
+        <w:t>Discord</w:t>
+      </w:r>
+    </w:p>
+    <w:p>
+      <w:pPr>
+        <w:pStyle w:val="trt0xe"/>
+        <w:shd w:val="clear" w:color="auto" w:fill="FFFFFF"/>
+        <w:spacing w:before="0" w:beforeAutospacing="0" w:after="60" w:afterAutospacing="0"/>
+        <w:rPr>
+          <w:rFonts w:ascii="Arial" w:hAnsi="Arial" w:cs="Arial"/>
+          <w:color w:val="202124"/>
+        </w:rPr>
+      </w:pPr>
+      <w:r>
+        <w:rPr>
+          <w:rFonts w:ascii="Arial" w:hAnsi="Arial" w:cs="Arial"/>
+          <w:color w:val="202124"/>
+        </w:rPr>
+        <w:t>David, Colin, Chey</w:t>
+      </w:r>
+    </w:p>
+    <w:p>
+      <w:pPr>
+        <w:pStyle w:val="trt0xe"/>
+        <w:shd w:val="clear" w:color="auto" w:fill="FFFFFF"/>
+        <w:spacing w:before="0" w:beforeAutospacing="0" w:after="60" w:afterAutospacing="0"/>
+        <w:rPr>
+          <w:rFonts w:ascii="Arial" w:hAnsi="Arial" w:cs="Arial"/>
+          <w:color w:val="202124"/>
+        </w:rPr>
+      </w:pPr>
+    </w:p>
+    <w:p>
+      <w:pPr>
+        <w:pStyle w:val="trt0xe"/>
+        <w:shd w:val="clear" w:color="auto" w:fill="FFFFFF"/>
+        <w:spacing w:before="0" w:beforeAutospacing="0" w:after="60" w:afterAutospacing="0"/>
+        <w:rPr>
+          <w:rFonts w:ascii="Arial" w:hAnsi="Arial" w:cs="Arial"/>
+          <w:color w:val="202124"/>
+        </w:rPr>
+      </w:pPr>
+      <w:r>
+        <w:rPr>
+          <w:rFonts w:ascii="Arial" w:hAnsi="Arial" w:cs="Arial"/>
+          <w:color w:val="202124"/>
+        </w:rPr>
+        <w:t xml:space="preserve">Team member </w:t>
+      </w:r>
+      <w:proofErr w:type="spellStart"/>
+      <w:r>
+        <w:rPr>
+          <w:rFonts w:ascii="Arial" w:hAnsi="Arial" w:cs="Arial"/>
+          <w:color w:val="202124"/>
+        </w:rPr>
+        <w:t>name:</w:t>
+      </w:r>
+      <w:r>
+        <w:rPr>
+          <w:rFonts w:ascii="Arial" w:hAnsi="Arial" w:cs="Arial"/>
+          <w:color w:val="202124"/>
+        </w:rPr>
+        <w:t>David</w:t>
+      </w:r>
+      <w:proofErr w:type="spellEnd"/>
+    </w:p>
+    <w:p>
+      <w:pPr>
+        <w:ind w:left="720"/>
+      </w:pPr>
+      <w:r>
+        <w:rPr>
+          <w:rFonts w:ascii="Arial" w:eastAsia="Times New Roman" w:hAnsi="Arial" w:cs="Arial"/>
+          <w:color w:val="202124"/>
+        </w:rPr>
+        <w:t xml:space="preserve">preparing for review and testing for functionality. may need to correct number of words that are </w:t>
+      </w:r>
+      <w:proofErr w:type="spellStart"/>
+      <w:r>
+        <w:rPr>
+          <w:rFonts w:ascii="Arial" w:eastAsia="Times New Roman" w:hAnsi="Arial" w:cs="Arial"/>
+          <w:color w:val="202124"/>
+        </w:rPr>
+        <w:t>tooo</w:t>
+      </w:r>
+      <w:proofErr w:type="spellEnd"/>
+      <w:r>
+        <w:rPr>
+          <w:rFonts w:ascii="Arial" w:eastAsia="Times New Roman" w:hAnsi="Arial" w:cs="Arial"/>
+          <w:color w:val="202124"/>
+        </w:rPr>
+        <w:t xml:space="preserve"> long, </w:t>
+      </w:r>
+      <w:proofErr w:type="spellStart"/>
+      <w:r>
+        <w:rPr>
+          <w:rFonts w:ascii="Arial" w:eastAsia="Times New Roman" w:hAnsi="Arial" w:cs="Arial"/>
+          <w:color w:val="202124"/>
+        </w:rPr>
+        <w:t>hypheniated</w:t>
+      </w:r>
+      <w:proofErr w:type="spellEnd"/>
+      <w:r>
+        <w:rPr>
+          <w:rFonts w:ascii="Arial" w:eastAsia="Times New Roman" w:hAnsi="Arial" w:cs="Arial"/>
+          <w:color w:val="202124"/>
+        </w:rPr>
+        <w:t>, or has spaces</w:t>
+      </w:r>
+    </w:p>
+    <w:p>
+      <w:pPr>
+        <w:pStyle w:val="trt0xe"/>
+        <w:shd w:val="clear" w:color="auto" w:fill="FFFFFF"/>
+        <w:spacing w:before="0" w:beforeAutospacing="0" w:after="60" w:afterAutospacing="0"/>
+        <w:rPr>
+          <w:rFonts w:ascii="Arial" w:hAnsi="Arial" w:cs="Arial"/>
+          <w:color w:val="202124"/>
+        </w:rPr>
+      </w:pPr>
+      <w:r>
+        <w:rPr>
+          <w:rFonts w:ascii="Arial" w:hAnsi="Arial" w:cs="Arial"/>
+          <w:color w:val="202124"/>
+        </w:rPr>
+        <w:t xml:space="preserve">Team member </w:t>
+      </w:r>
+      <w:proofErr w:type="spellStart"/>
+      <w:r>
+        <w:rPr>
+          <w:rFonts w:ascii="Arial" w:hAnsi="Arial" w:cs="Arial"/>
+          <w:color w:val="202124"/>
+        </w:rPr>
+        <w:t>name:</w:t>
+      </w:r>
+      <w:r>
+        <w:rPr>
+          <w:rFonts w:ascii="Arial" w:hAnsi="Arial" w:cs="Arial"/>
+          <w:color w:val="202124"/>
+        </w:rPr>
+        <w:t>Colin</w:t>
+      </w:r>
+      <w:proofErr w:type="spellEnd"/>
+    </w:p>
+    <w:p>
+      <w:pPr>
+        <w:ind w:firstLine="720"/>
+      </w:pPr>
+      <w:r>
+        <w:rPr>
+          <w:rFonts w:ascii="Arial" w:eastAsia="Times New Roman" w:hAnsi="Arial" w:cs="Arial"/>
+          <w:color w:val="202124"/>
+        </w:rPr>
+        <w:t>Tested the replay buttons, prep for review</w:t>
+      </w:r>
+    </w:p>
+    <w:p>
+      <w:pPr>
+        <w:pStyle w:val="trt0xe"/>
+        <w:shd w:val="clear" w:color="auto" w:fill="FFFFFF"/>
+        <w:spacing w:before="0" w:beforeAutospacing="0" w:after="60" w:afterAutospacing="0"/>
+        <w:rPr>
+          <w:rFonts w:ascii="Arial" w:hAnsi="Arial" w:cs="Arial"/>
+          <w:color w:val="202124"/>
+        </w:rPr>
+      </w:pPr>
+      <w:r>
+        <w:rPr>
+          <w:rFonts w:ascii="Arial" w:hAnsi="Arial" w:cs="Arial"/>
+          <w:color w:val="202124"/>
+        </w:rPr>
+        <w:t xml:space="preserve">Team member </w:t>
+      </w:r>
+      <w:proofErr w:type="spellStart"/>
+      <w:r>
+        <w:rPr>
+          <w:rFonts w:ascii="Arial" w:hAnsi="Arial" w:cs="Arial"/>
+          <w:color w:val="202124"/>
+        </w:rPr>
+        <w:t>name:</w:t>
+      </w:r>
+      <w:r>
+        <w:rPr>
+          <w:rFonts w:ascii="Arial" w:hAnsi="Arial" w:cs="Arial"/>
+          <w:color w:val="202124"/>
+        </w:rPr>
+        <w:t>Chey</w:t>
+      </w:r>
+      <w:proofErr w:type="spellEnd"/>
+    </w:p>
+    <w:p>
+      <w:pPr>
+        <w:ind w:firstLine="720"/>
+      </w:pPr>
+      <w:r>
+        <w:rPr>
+          <w:rFonts w:ascii="Arial" w:eastAsia="Times New Roman" w:hAnsi="Arial" w:cs="Arial"/>
+          <w:color w:val="202124"/>
+        </w:rPr>
+        <w:t>Preparing for sprint review</w:t>
       </w:r>
     </w:p>
     <w:p/>
@@ -1976,362 +1688,242 @@
         </w:rPr>
       </w:pPr>
       <w:r>
-        <w:rPr>
-          <w:rFonts w:ascii="Arial" w:hAnsi="Arial" w:cs="Arial"/>
-          <w:color w:val="202124"/>
-        </w:rPr>
-        <w:t>Team member name:</w:t>
-      </w:r>
-    </w:p>
-    <w:p>
-      <w:pPr>
-        <w:pStyle w:val="trt0xe"/>
-        <w:numPr>
-          <w:ilvl w:val="0"/>
-          <w:numId w:val="19"/>
-        </w:numPr>
-        <w:shd w:val="clear" w:color="auto" w:fill="FFFFFF"/>
-        <w:spacing w:before="0" w:beforeAutospacing="0" w:after="60" w:afterAutospacing="0"/>
-        <w:rPr>
-          <w:rFonts w:ascii="Arial" w:hAnsi="Arial" w:cs="Arial"/>
-          <w:color w:val="202124"/>
-        </w:rPr>
-      </w:pPr>
-      <w:r>
-        <w:rPr>
-          <w:rFonts w:ascii="Arial" w:hAnsi="Arial" w:cs="Arial"/>
-          <w:color w:val="202124"/>
-        </w:rPr>
-        <w:t>What did you do yesterday?</w:t>
-      </w:r>
-    </w:p>
-    <w:p>
-      <w:pPr>
-        <w:pStyle w:val="trt0xe"/>
-        <w:numPr>
-          <w:ilvl w:val="0"/>
-          <w:numId w:val="19"/>
-        </w:numPr>
-        <w:shd w:val="clear" w:color="auto" w:fill="FFFFFF"/>
-        <w:spacing w:before="0" w:beforeAutospacing="0" w:after="60" w:afterAutospacing="0"/>
-        <w:rPr>
-          <w:rFonts w:ascii="Arial" w:hAnsi="Arial" w:cs="Arial"/>
-          <w:color w:val="202124"/>
-        </w:rPr>
-      </w:pPr>
-      <w:r>
-        <w:rPr>
-          <w:rFonts w:ascii="Arial" w:hAnsi="Arial" w:cs="Arial"/>
-          <w:color w:val="202124"/>
-        </w:rPr>
-        <w:t>What will you do today?</w:t>
-      </w:r>
-    </w:p>
-    <w:p>
-      <w:pPr>
-        <w:pStyle w:val="trt0xe"/>
-        <w:numPr>
-          <w:ilvl w:val="0"/>
-          <w:numId w:val="19"/>
-        </w:numPr>
-        <w:shd w:val="clear" w:color="auto" w:fill="FFFFFF"/>
-        <w:spacing w:before="0" w:beforeAutospacing="0" w:after="60" w:afterAutospacing="0"/>
-        <w:rPr>
-          <w:rFonts w:ascii="Arial" w:hAnsi="Arial" w:cs="Arial"/>
-          <w:color w:val="202124"/>
-        </w:rPr>
-      </w:pPr>
-      <w:r>
-        <w:rPr>
-          <w:rFonts w:ascii="Arial" w:hAnsi="Arial" w:cs="Arial"/>
-          <w:color w:val="202124"/>
-        </w:rPr>
-        <w:t>Are there any impediments in your way?</w:t>
+        <w:t xml:space="preserve">Date: </w:t>
+      </w:r>
+      <w:r>
+        <w:rPr>
+          <w:rFonts w:ascii="Arial" w:hAnsi="Arial" w:cs="Arial"/>
+          <w:color w:val="202124"/>
+        </w:rPr>
+        <w:t>11/1/2023</w:t>
+      </w:r>
+    </w:p>
+    <w:p>
+      <w:pPr>
+        <w:pStyle w:val="trt0xe"/>
+        <w:shd w:val="clear" w:color="auto" w:fill="FFFFFF"/>
+        <w:spacing w:before="0" w:beforeAutospacing="0" w:after="60" w:afterAutospacing="0"/>
+        <w:rPr>
+          <w:rFonts w:ascii="Arial" w:hAnsi="Arial" w:cs="Arial"/>
+          <w:color w:val="202124"/>
+        </w:rPr>
+      </w:pPr>
+      <w:r>
+        <w:rPr>
+          <w:rFonts w:ascii="Arial" w:hAnsi="Arial" w:cs="Arial"/>
+          <w:color w:val="202124"/>
+        </w:rPr>
+        <w:t xml:space="preserve">Messages </w:t>
+      </w:r>
+    </w:p>
+    <w:p>
+      <w:pPr>
+        <w:pStyle w:val="trt0xe"/>
+        <w:shd w:val="clear" w:color="auto" w:fill="FFFFFF"/>
+        <w:spacing w:before="0" w:beforeAutospacing="0" w:after="60" w:afterAutospacing="0"/>
+        <w:rPr>
+          <w:rFonts w:ascii="Arial" w:hAnsi="Arial" w:cs="Arial"/>
+          <w:color w:val="202124"/>
+        </w:rPr>
+      </w:pPr>
+      <w:r>
+        <w:rPr>
+          <w:rFonts w:ascii="Arial" w:hAnsi="Arial" w:cs="Arial"/>
+          <w:color w:val="202124"/>
+        </w:rPr>
+        <w:t>David, Colin, Chey, Jacob</w:t>
+      </w:r>
+    </w:p>
+    <w:p>
+      <w:pPr>
+        <w:pStyle w:val="trt0xe"/>
+        <w:shd w:val="clear" w:color="auto" w:fill="FFFFFF"/>
+        <w:spacing w:before="0" w:beforeAutospacing="0" w:after="60" w:afterAutospacing="0"/>
+        <w:rPr>
+          <w:rFonts w:ascii="Arial" w:hAnsi="Arial" w:cs="Arial"/>
+          <w:color w:val="202124"/>
+        </w:rPr>
+      </w:pPr>
+      <w:r>
+        <w:rPr>
+          <w:rFonts w:ascii="Arial" w:hAnsi="Arial" w:cs="Arial"/>
+          <w:color w:val="202124"/>
+        </w:rPr>
+        <w:t xml:space="preserve">Team member </w:t>
+      </w:r>
+      <w:proofErr w:type="spellStart"/>
+      <w:r>
+        <w:rPr>
+          <w:rFonts w:ascii="Arial" w:hAnsi="Arial" w:cs="Arial"/>
+          <w:color w:val="202124"/>
+        </w:rPr>
+        <w:t>name:</w:t>
+      </w:r>
+      <w:r>
+        <w:rPr>
+          <w:rFonts w:ascii="Arial" w:hAnsi="Arial" w:cs="Arial"/>
+          <w:color w:val="202124"/>
+        </w:rPr>
+        <w:t>David</w:t>
+      </w:r>
+      <w:proofErr w:type="spellEnd"/>
+    </w:p>
+    <w:p>
+      <w:pPr>
+        <w:ind w:left="720"/>
+      </w:pPr>
+      <w:r>
+        <w:rPr>
+          <w:rFonts w:ascii="Noto Sans" w:hAnsi="Noto Sans" w:cs="Noto Sans"/>
+          <w:bdr w:val="none" w:sz="0" w:space="0" w:color="auto" w:frame="1"/>
+        </w:rPr>
+        <w:t>Yesterday Sprint Review and Retrospective, Today I'm going to start working on the dashes and adjusting the code to accept phrases and longer words. No impediments.</w:t>
+      </w:r>
+    </w:p>
+    <w:p>
+      <w:pPr>
+        <w:pStyle w:val="trt0xe"/>
+        <w:shd w:val="clear" w:color="auto" w:fill="FFFFFF"/>
+        <w:spacing w:before="0" w:beforeAutospacing="0" w:after="60" w:afterAutospacing="0"/>
+        <w:rPr>
+          <w:rFonts w:ascii="Arial" w:hAnsi="Arial" w:cs="Arial"/>
+          <w:color w:val="202124"/>
+        </w:rPr>
+      </w:pPr>
+      <w:r>
+        <w:rPr>
+          <w:rFonts w:ascii="Arial" w:hAnsi="Arial" w:cs="Arial"/>
+          <w:color w:val="202124"/>
+        </w:rPr>
+        <w:t xml:space="preserve">Team member </w:t>
+      </w:r>
+      <w:proofErr w:type="spellStart"/>
+      <w:r>
+        <w:rPr>
+          <w:rFonts w:ascii="Arial" w:hAnsi="Arial" w:cs="Arial"/>
+          <w:color w:val="202124"/>
+        </w:rPr>
+        <w:t>name:</w:t>
+      </w:r>
+      <w:r>
+        <w:rPr>
+          <w:rFonts w:ascii="Arial" w:hAnsi="Arial" w:cs="Arial"/>
+          <w:color w:val="202124"/>
+        </w:rPr>
+        <w:t>Colin</w:t>
+      </w:r>
+      <w:proofErr w:type="spellEnd"/>
+    </w:p>
+    <w:p>
+      <w:pPr>
+        <w:ind w:left="720"/>
+      </w:pPr>
+      <w:r>
+        <w:rPr>
+          <w:rFonts w:ascii="Noto Sans" w:hAnsi="Noto Sans" w:cs="Noto Sans"/>
+          <w:bdr w:val="none" w:sz="0" w:space="0" w:color="auto" w:frame="1"/>
+        </w:rPr>
+        <w:t>Yesterday, did the sprint review and retrospective as a group. Today I'm going to start on create an area to display guessed letters. Current impediments are that I will be out of town starting Friday morning through most of the weekend, so I won't have as much time to work</w:t>
+      </w:r>
+    </w:p>
+    <w:p>
+      <w:pPr>
+        <w:pStyle w:val="trt0xe"/>
+        <w:shd w:val="clear" w:color="auto" w:fill="FFFFFF"/>
+        <w:spacing w:before="0" w:beforeAutospacing="0" w:after="60" w:afterAutospacing="0"/>
+        <w:rPr>
+          <w:rFonts w:ascii="Arial" w:hAnsi="Arial" w:cs="Arial"/>
+          <w:color w:val="202124"/>
+        </w:rPr>
+      </w:pPr>
+      <w:r>
+        <w:rPr>
+          <w:rFonts w:ascii="Arial" w:hAnsi="Arial" w:cs="Arial"/>
+          <w:color w:val="202124"/>
+        </w:rPr>
+        <w:t xml:space="preserve">Team member </w:t>
+      </w:r>
+      <w:proofErr w:type="spellStart"/>
+      <w:r>
+        <w:rPr>
+          <w:rFonts w:ascii="Arial" w:hAnsi="Arial" w:cs="Arial"/>
+          <w:color w:val="202124"/>
+        </w:rPr>
+        <w:t>name:</w:t>
+      </w:r>
+      <w:r>
+        <w:rPr>
+          <w:rFonts w:ascii="Arial" w:hAnsi="Arial" w:cs="Arial"/>
+          <w:color w:val="202124"/>
+        </w:rPr>
+        <w:t>Chey</w:t>
+      </w:r>
+      <w:proofErr w:type="spellEnd"/>
+    </w:p>
+    <w:p>
+      <w:pPr>
+        <w:ind w:left="720"/>
+      </w:pPr>
+      <w:r>
+        <w:rPr>
+          <w:rFonts w:ascii="Noto Sans" w:hAnsi="Noto Sans" w:cs="Noto Sans"/>
+          <w:bdr w:val="none" w:sz="0" w:space="0" w:color="auto" w:frame="1"/>
+        </w:rPr>
+        <w:t>Today I'm going to start working on drawing the hangman figure. No Impediments</w:t>
+      </w:r>
+    </w:p>
+    <w:p>
+      <w:pPr>
+        <w:pStyle w:val="trt0xe"/>
+        <w:shd w:val="clear" w:color="auto" w:fill="FFFFFF"/>
+        <w:spacing w:before="0" w:beforeAutospacing="0" w:after="60" w:afterAutospacing="0"/>
+        <w:rPr>
+          <w:rFonts w:ascii="Arial" w:hAnsi="Arial" w:cs="Arial"/>
+          <w:color w:val="202124"/>
+        </w:rPr>
+      </w:pPr>
+      <w:r>
+        <w:rPr>
+          <w:rFonts w:ascii="Arial" w:hAnsi="Arial" w:cs="Arial"/>
+          <w:color w:val="202124"/>
+        </w:rPr>
+        <w:t xml:space="preserve">Team member </w:t>
+      </w:r>
+      <w:proofErr w:type="spellStart"/>
+      <w:r>
+        <w:rPr>
+          <w:rFonts w:ascii="Arial" w:hAnsi="Arial" w:cs="Arial"/>
+          <w:color w:val="202124"/>
+        </w:rPr>
+        <w:t>name:</w:t>
+      </w:r>
+      <w:r>
+        <w:rPr>
+          <w:rFonts w:ascii="Arial" w:hAnsi="Arial" w:cs="Arial"/>
+          <w:color w:val="202124"/>
+        </w:rPr>
+        <w:t>Jacob</w:t>
+      </w:r>
+      <w:proofErr w:type="spellEnd"/>
+    </w:p>
+    <w:p>
+      <w:pPr>
+        <w:pStyle w:val="trt0xe"/>
+        <w:shd w:val="clear" w:color="auto" w:fill="FFFFFF"/>
+        <w:spacing w:before="0" w:beforeAutospacing="0" w:after="60" w:afterAutospacing="0"/>
+        <w:rPr>
+          <w:rFonts w:ascii="Arial" w:hAnsi="Arial" w:cs="Arial"/>
+          <w:color w:val="202124"/>
+        </w:rPr>
+      </w:pPr>
+    </w:p>
+    <w:p>
+      <w:r>
+        <w:br w:type="page"/>
       </w:r>
     </w:p>
     <w:p/>
     <w:p>
-      <w:pPr>
-        <w:pStyle w:val="trt0xe"/>
-        <w:shd w:val="clear" w:color="auto" w:fill="FFFFFF"/>
-        <w:spacing w:before="0" w:beforeAutospacing="0" w:after="60" w:afterAutospacing="0"/>
-        <w:rPr>
-          <w:rFonts w:ascii="Arial" w:hAnsi="Arial" w:cs="Arial"/>
-          <w:color w:val="202124"/>
-        </w:rPr>
-      </w:pPr>
-      <w:r>
-        <w:rPr>
-          <w:rFonts w:ascii="Arial" w:hAnsi="Arial" w:cs="Arial"/>
-          <w:color w:val="202124"/>
-        </w:rPr>
-        <w:t>Team member name:</w:t>
-      </w:r>
-    </w:p>
-    <w:p>
-      <w:pPr>
-        <w:pStyle w:val="trt0xe"/>
-        <w:numPr>
-          <w:ilvl w:val="0"/>
-          <w:numId w:val="20"/>
-        </w:numPr>
-        <w:shd w:val="clear" w:color="auto" w:fill="FFFFFF"/>
-        <w:spacing w:before="0" w:beforeAutospacing="0" w:after="60" w:afterAutospacing="0"/>
-        <w:rPr>
-          <w:rFonts w:ascii="Arial" w:hAnsi="Arial" w:cs="Arial"/>
-          <w:color w:val="202124"/>
-        </w:rPr>
-      </w:pPr>
-      <w:r>
-        <w:rPr>
-          <w:rFonts w:ascii="Arial" w:hAnsi="Arial" w:cs="Arial"/>
-          <w:color w:val="202124"/>
-        </w:rPr>
-        <w:t>What did you do yesterday?</w:t>
-      </w:r>
-    </w:p>
-    <w:p>
-      <w:pPr>
-        <w:pStyle w:val="trt0xe"/>
-        <w:numPr>
-          <w:ilvl w:val="0"/>
-          <w:numId w:val="20"/>
-        </w:numPr>
-        <w:shd w:val="clear" w:color="auto" w:fill="FFFFFF"/>
-        <w:spacing w:before="0" w:beforeAutospacing="0" w:after="60" w:afterAutospacing="0"/>
-        <w:rPr>
-          <w:rFonts w:ascii="Arial" w:hAnsi="Arial" w:cs="Arial"/>
-          <w:color w:val="202124"/>
-        </w:rPr>
-      </w:pPr>
-      <w:r>
-        <w:rPr>
-          <w:rFonts w:ascii="Arial" w:hAnsi="Arial" w:cs="Arial"/>
-          <w:color w:val="202124"/>
-        </w:rPr>
-        <w:t>What will you do today?</w:t>
-      </w:r>
-    </w:p>
-    <w:p>
-      <w:pPr>
-        <w:pStyle w:val="trt0xe"/>
-        <w:numPr>
-          <w:ilvl w:val="0"/>
-          <w:numId w:val="20"/>
-        </w:numPr>
-        <w:shd w:val="clear" w:color="auto" w:fill="FFFFFF"/>
-        <w:spacing w:before="0" w:beforeAutospacing="0" w:after="60" w:afterAutospacing="0"/>
-        <w:rPr>
-          <w:rFonts w:ascii="Arial" w:hAnsi="Arial" w:cs="Arial"/>
-          <w:color w:val="202124"/>
-        </w:rPr>
-      </w:pPr>
-      <w:r>
-        <w:rPr>
-          <w:rFonts w:ascii="Arial" w:hAnsi="Arial" w:cs="Arial"/>
-          <w:color w:val="202124"/>
-        </w:rPr>
-        <w:t>Are there any impediments in your way?</w:t>
-      </w:r>
-    </w:p>
-    <w:p/>
-    <w:p>
-      <w:pPr>
-        <w:pStyle w:val="trt0xe"/>
-        <w:shd w:val="clear" w:color="auto" w:fill="FFFFFF"/>
-        <w:spacing w:before="0" w:beforeAutospacing="0" w:after="60" w:afterAutospacing="0"/>
-        <w:rPr>
-          <w:rFonts w:ascii="Arial" w:hAnsi="Arial" w:cs="Arial"/>
-          <w:color w:val="202124"/>
-        </w:rPr>
-      </w:pPr>
-      <w:r>
-        <w:rPr>
-          <w:rFonts w:ascii="Arial" w:hAnsi="Arial" w:cs="Arial"/>
-          <w:color w:val="202124"/>
-        </w:rPr>
-        <w:t>Team member name:</w:t>
-      </w:r>
-    </w:p>
-    <w:p>
-      <w:pPr>
-        <w:pStyle w:val="trt0xe"/>
-        <w:numPr>
-          <w:ilvl w:val="0"/>
-          <w:numId w:val="21"/>
-        </w:numPr>
-        <w:shd w:val="clear" w:color="auto" w:fill="FFFFFF"/>
-        <w:spacing w:before="0" w:beforeAutospacing="0" w:after="60" w:afterAutospacing="0"/>
-        <w:rPr>
-          <w:rFonts w:ascii="Arial" w:hAnsi="Arial" w:cs="Arial"/>
-          <w:color w:val="202124"/>
-        </w:rPr>
-      </w:pPr>
-      <w:r>
-        <w:rPr>
-          <w:rFonts w:ascii="Arial" w:hAnsi="Arial" w:cs="Arial"/>
-          <w:color w:val="202124"/>
-        </w:rPr>
-        <w:t>What did you do yesterday?</w:t>
-      </w:r>
-    </w:p>
-    <w:p>
-      <w:pPr>
-        <w:pStyle w:val="trt0xe"/>
-        <w:numPr>
-          <w:ilvl w:val="0"/>
-          <w:numId w:val="21"/>
-        </w:numPr>
-        <w:shd w:val="clear" w:color="auto" w:fill="FFFFFF"/>
-        <w:spacing w:before="0" w:beforeAutospacing="0" w:after="60" w:afterAutospacing="0"/>
-        <w:rPr>
-          <w:rFonts w:ascii="Arial" w:hAnsi="Arial" w:cs="Arial"/>
-          <w:color w:val="202124"/>
-        </w:rPr>
-      </w:pPr>
-      <w:r>
-        <w:rPr>
-          <w:rFonts w:ascii="Arial" w:hAnsi="Arial" w:cs="Arial"/>
-          <w:color w:val="202124"/>
-        </w:rPr>
-        <w:t>What will you do today?</w:t>
-      </w:r>
-    </w:p>
-    <w:p>
-      <w:pPr>
-        <w:pStyle w:val="trt0xe"/>
-        <w:numPr>
-          <w:ilvl w:val="0"/>
-          <w:numId w:val="21"/>
-        </w:numPr>
-        <w:shd w:val="clear" w:color="auto" w:fill="FFFFFF"/>
-        <w:spacing w:before="0" w:beforeAutospacing="0" w:after="60" w:afterAutospacing="0"/>
-        <w:rPr>
-          <w:rFonts w:ascii="Arial" w:hAnsi="Arial" w:cs="Arial"/>
-          <w:color w:val="202124"/>
-        </w:rPr>
-      </w:pPr>
-      <w:r>
-        <w:rPr>
-          <w:rFonts w:ascii="Arial" w:hAnsi="Arial" w:cs="Arial"/>
-          <w:color w:val="202124"/>
-        </w:rPr>
-        <w:t>Are there any impediments in your way?</w:t>
-      </w:r>
-    </w:p>
-    <w:p>
-      <w:pPr>
-        <w:pStyle w:val="trt0xe"/>
-        <w:shd w:val="clear" w:color="auto" w:fill="FFFFFF"/>
-        <w:spacing w:before="0" w:beforeAutospacing="0" w:after="60" w:afterAutospacing="0"/>
-        <w:rPr>
-          <w:rFonts w:ascii="Arial" w:hAnsi="Arial" w:cs="Arial"/>
-          <w:color w:val="202124"/>
-        </w:rPr>
-      </w:pPr>
-    </w:p>
-    <w:p>
-      <w:pPr>
-        <w:pStyle w:val="trt0xe"/>
-        <w:shd w:val="clear" w:color="auto" w:fill="FFFFFF"/>
-        <w:spacing w:before="0" w:beforeAutospacing="0" w:after="60" w:afterAutospacing="0"/>
-        <w:rPr>
-          <w:rFonts w:ascii="Arial" w:hAnsi="Arial" w:cs="Arial"/>
-          <w:color w:val="202124"/>
-        </w:rPr>
-      </w:pPr>
-      <w:r>
-        <w:rPr>
-          <w:rFonts w:ascii="Arial" w:hAnsi="Arial" w:cs="Arial"/>
-          <w:color w:val="202124"/>
-        </w:rPr>
-        <w:t>Team member name:</w:t>
-      </w:r>
-    </w:p>
-    <w:p>
-      <w:pPr>
-        <w:pStyle w:val="trt0xe"/>
-        <w:numPr>
-          <w:ilvl w:val="0"/>
-          <w:numId w:val="32"/>
-        </w:numPr>
-        <w:shd w:val="clear" w:color="auto" w:fill="FFFFFF"/>
-        <w:spacing w:before="0" w:beforeAutospacing="0" w:after="60" w:afterAutospacing="0"/>
-        <w:rPr>
-          <w:rFonts w:ascii="Arial" w:hAnsi="Arial" w:cs="Arial"/>
-          <w:color w:val="202124"/>
-        </w:rPr>
-      </w:pPr>
-      <w:r>
-        <w:rPr>
-          <w:rFonts w:ascii="Arial" w:hAnsi="Arial" w:cs="Arial"/>
-          <w:color w:val="202124"/>
-        </w:rPr>
-        <w:t>What did you do yesterday?</w:t>
-      </w:r>
-    </w:p>
-    <w:p>
-      <w:pPr>
-        <w:pStyle w:val="trt0xe"/>
-        <w:numPr>
-          <w:ilvl w:val="0"/>
-          <w:numId w:val="32"/>
-        </w:numPr>
-        <w:shd w:val="clear" w:color="auto" w:fill="FFFFFF"/>
-        <w:spacing w:before="0" w:beforeAutospacing="0" w:after="60" w:afterAutospacing="0"/>
-        <w:rPr>
-          <w:rFonts w:ascii="Arial" w:hAnsi="Arial" w:cs="Arial"/>
-          <w:color w:val="202124"/>
-        </w:rPr>
-      </w:pPr>
-      <w:r>
-        <w:rPr>
-          <w:rFonts w:ascii="Arial" w:hAnsi="Arial" w:cs="Arial"/>
-          <w:color w:val="202124"/>
-        </w:rPr>
-        <w:t>What will you do today?</w:t>
-      </w:r>
-    </w:p>
-    <w:p>
-      <w:pPr>
-        <w:pStyle w:val="trt0xe"/>
-        <w:numPr>
-          <w:ilvl w:val="0"/>
-          <w:numId w:val="32"/>
-        </w:numPr>
-        <w:shd w:val="clear" w:color="auto" w:fill="FFFFFF"/>
-        <w:spacing w:before="0" w:beforeAutospacing="0" w:after="60" w:afterAutospacing="0"/>
-        <w:rPr>
-          <w:rFonts w:ascii="Arial" w:hAnsi="Arial" w:cs="Arial"/>
-          <w:color w:val="202124"/>
-        </w:rPr>
-      </w:pPr>
-      <w:r>
-        <w:rPr>
-          <w:rFonts w:ascii="Arial" w:hAnsi="Arial" w:cs="Arial"/>
-          <w:color w:val="202124"/>
-        </w:rPr>
-        <w:t>Are there any impediments in your way?</w:t>
-      </w:r>
-    </w:p>
-    <w:p>
-      <w:pPr>
-        <w:pStyle w:val="trt0xe"/>
-        <w:shd w:val="clear" w:color="auto" w:fill="FFFFFF"/>
-        <w:spacing w:before="0" w:beforeAutospacing="0" w:after="60" w:afterAutospacing="0"/>
-        <w:rPr>
-          <w:rFonts w:ascii="Arial" w:hAnsi="Arial" w:cs="Arial"/>
-          <w:color w:val="202124"/>
-        </w:rPr>
-      </w:pPr>
-    </w:p>
-    <w:p>
-      <w:r>
-        <w:br w:type="page"/>
-      </w:r>
-    </w:p>
-    <w:p/>
-    <w:p>
       <w:r>
         <w:t xml:space="preserve">Date: </w:t>
       </w:r>
@@ -2351,524 +1943,7 @@
           <w:rFonts w:ascii="Arial" w:hAnsi="Arial" w:cs="Arial"/>
           <w:color w:val="202124"/>
         </w:rPr>
-        <w:t xml:space="preserve">When was the meeting, how did you meet (zoom, phone call, message, </w:t>
-      </w:r>
-      <w:proofErr w:type="gramStart"/>
-      <w:r>
-        <w:rPr>
-          <w:rFonts w:ascii="Arial" w:hAnsi="Arial" w:cs="Arial"/>
-          <w:color w:val="202124"/>
-        </w:rPr>
-        <w:t>app</w:t>
-      </w:r>
-      <w:proofErr w:type="gramEnd"/>
-      <w:r>
-        <w:rPr>
-          <w:rFonts w:ascii="Arial" w:hAnsi="Arial" w:cs="Arial"/>
-          <w:color w:val="202124"/>
-        </w:rPr>
-        <w:t xml:space="preserve"> or other approach), and who attended the meeting?</w:t>
-      </w:r>
-    </w:p>
-    <w:p>
-      <w:pPr>
-        <w:pStyle w:val="trt0xe"/>
-        <w:shd w:val="clear" w:color="auto" w:fill="FFFFFF"/>
-        <w:spacing w:before="0" w:beforeAutospacing="0" w:after="60" w:afterAutospacing="0"/>
-        <w:rPr>
-          <w:rFonts w:ascii="Arial" w:hAnsi="Arial" w:cs="Arial"/>
-          <w:color w:val="202124"/>
-        </w:rPr>
-      </w:pPr>
-    </w:p>
-    <w:p>
-      <w:pPr>
-        <w:pStyle w:val="trt0xe"/>
-        <w:shd w:val="clear" w:color="auto" w:fill="FFFFFF"/>
-        <w:spacing w:before="0" w:beforeAutospacing="0" w:after="60" w:afterAutospacing="0"/>
-        <w:rPr>
-          <w:rFonts w:ascii="Arial" w:hAnsi="Arial" w:cs="Arial"/>
-          <w:color w:val="202124"/>
-        </w:rPr>
-      </w:pPr>
-      <w:r>
-        <w:rPr>
-          <w:rFonts w:ascii="Arial" w:hAnsi="Arial" w:cs="Arial"/>
-          <w:color w:val="202124"/>
-        </w:rPr>
-        <w:t>Team member name:</w:t>
-      </w:r>
-    </w:p>
-    <w:p>
-      <w:pPr>
-        <w:pStyle w:val="trt0xe"/>
-        <w:numPr>
-          <w:ilvl w:val="0"/>
-          <w:numId w:val="22"/>
-        </w:numPr>
-        <w:shd w:val="clear" w:color="auto" w:fill="FFFFFF"/>
-        <w:spacing w:before="0" w:beforeAutospacing="0" w:after="60" w:afterAutospacing="0"/>
-        <w:rPr>
-          <w:rFonts w:ascii="Arial" w:hAnsi="Arial" w:cs="Arial"/>
-          <w:color w:val="202124"/>
-        </w:rPr>
-      </w:pPr>
-      <w:r>
-        <w:rPr>
-          <w:rFonts w:ascii="Arial" w:hAnsi="Arial" w:cs="Arial"/>
-          <w:color w:val="202124"/>
-        </w:rPr>
-        <w:t>What did you do yesterday?</w:t>
-      </w:r>
-    </w:p>
-    <w:p>
-      <w:pPr>
-        <w:pStyle w:val="trt0xe"/>
-        <w:numPr>
-          <w:ilvl w:val="0"/>
-          <w:numId w:val="22"/>
-        </w:numPr>
-        <w:shd w:val="clear" w:color="auto" w:fill="FFFFFF"/>
-        <w:spacing w:before="0" w:beforeAutospacing="0" w:after="60" w:afterAutospacing="0"/>
-        <w:rPr>
-          <w:rFonts w:ascii="Arial" w:hAnsi="Arial" w:cs="Arial"/>
-          <w:color w:val="202124"/>
-        </w:rPr>
-      </w:pPr>
-      <w:r>
-        <w:rPr>
-          <w:rFonts w:ascii="Arial" w:hAnsi="Arial" w:cs="Arial"/>
-          <w:color w:val="202124"/>
-        </w:rPr>
-        <w:t>What will you do today?</w:t>
-      </w:r>
-    </w:p>
-    <w:p>
-      <w:pPr>
-        <w:pStyle w:val="trt0xe"/>
-        <w:numPr>
-          <w:ilvl w:val="0"/>
-          <w:numId w:val="22"/>
-        </w:numPr>
-        <w:shd w:val="clear" w:color="auto" w:fill="FFFFFF"/>
-        <w:spacing w:before="0" w:beforeAutospacing="0" w:after="60" w:afterAutospacing="0"/>
-        <w:rPr>
-          <w:rFonts w:ascii="Arial" w:hAnsi="Arial" w:cs="Arial"/>
-          <w:color w:val="202124"/>
-        </w:rPr>
-      </w:pPr>
-      <w:r>
-        <w:rPr>
-          <w:rFonts w:ascii="Arial" w:hAnsi="Arial" w:cs="Arial"/>
-          <w:color w:val="202124"/>
-        </w:rPr>
-        <w:t>Are there any impediments in your way?</w:t>
-      </w:r>
-    </w:p>
-    <w:p/>
-    <w:p>
-      <w:pPr>
-        <w:pStyle w:val="trt0xe"/>
-        <w:shd w:val="clear" w:color="auto" w:fill="FFFFFF"/>
-        <w:spacing w:before="0" w:beforeAutospacing="0" w:after="60" w:afterAutospacing="0"/>
-        <w:rPr>
-          <w:rFonts w:ascii="Arial" w:hAnsi="Arial" w:cs="Arial"/>
-          <w:color w:val="202124"/>
-        </w:rPr>
-      </w:pPr>
-      <w:r>
-        <w:rPr>
-          <w:rFonts w:ascii="Arial" w:hAnsi="Arial" w:cs="Arial"/>
-          <w:color w:val="202124"/>
-        </w:rPr>
-        <w:t>Team member name:</w:t>
-      </w:r>
-    </w:p>
-    <w:p>
-      <w:pPr>
-        <w:pStyle w:val="trt0xe"/>
-        <w:numPr>
-          <w:ilvl w:val="0"/>
-          <w:numId w:val="23"/>
-        </w:numPr>
-        <w:shd w:val="clear" w:color="auto" w:fill="FFFFFF"/>
-        <w:spacing w:before="0" w:beforeAutospacing="0" w:after="60" w:afterAutospacing="0"/>
-        <w:rPr>
-          <w:rFonts w:ascii="Arial" w:hAnsi="Arial" w:cs="Arial"/>
-          <w:color w:val="202124"/>
-        </w:rPr>
-      </w:pPr>
-      <w:r>
-        <w:rPr>
-          <w:rFonts w:ascii="Arial" w:hAnsi="Arial" w:cs="Arial"/>
-          <w:color w:val="202124"/>
-        </w:rPr>
-        <w:t>What did you do yesterday?</w:t>
-      </w:r>
-    </w:p>
-    <w:p>
-      <w:pPr>
-        <w:pStyle w:val="trt0xe"/>
-        <w:numPr>
-          <w:ilvl w:val="0"/>
-          <w:numId w:val="23"/>
-        </w:numPr>
-        <w:shd w:val="clear" w:color="auto" w:fill="FFFFFF"/>
-        <w:spacing w:before="0" w:beforeAutospacing="0" w:after="60" w:afterAutospacing="0"/>
-        <w:rPr>
-          <w:rFonts w:ascii="Arial" w:hAnsi="Arial" w:cs="Arial"/>
-          <w:color w:val="202124"/>
-        </w:rPr>
-      </w:pPr>
-      <w:r>
-        <w:rPr>
-          <w:rFonts w:ascii="Arial" w:hAnsi="Arial" w:cs="Arial"/>
-          <w:color w:val="202124"/>
-        </w:rPr>
-        <w:t>What will you do today?</w:t>
-      </w:r>
-    </w:p>
-    <w:p>
-      <w:pPr>
-        <w:pStyle w:val="trt0xe"/>
-        <w:numPr>
-          <w:ilvl w:val="0"/>
-          <w:numId w:val="23"/>
-        </w:numPr>
-        <w:shd w:val="clear" w:color="auto" w:fill="FFFFFF"/>
-        <w:spacing w:before="0" w:beforeAutospacing="0" w:after="60" w:afterAutospacing="0"/>
-        <w:rPr>
-          <w:rFonts w:ascii="Arial" w:hAnsi="Arial" w:cs="Arial"/>
-          <w:color w:val="202124"/>
-        </w:rPr>
-      </w:pPr>
-      <w:r>
-        <w:rPr>
-          <w:rFonts w:ascii="Arial" w:hAnsi="Arial" w:cs="Arial"/>
-          <w:color w:val="202124"/>
-        </w:rPr>
-        <w:t>Are there any impediments in your way?</w:t>
-      </w:r>
-    </w:p>
-    <w:p/>
-    <w:p>
-      <w:pPr>
-        <w:pStyle w:val="trt0xe"/>
-        <w:shd w:val="clear" w:color="auto" w:fill="FFFFFF"/>
-        <w:spacing w:before="0" w:beforeAutospacing="0" w:after="60" w:afterAutospacing="0"/>
-        <w:rPr>
-          <w:rFonts w:ascii="Arial" w:hAnsi="Arial" w:cs="Arial"/>
-          <w:color w:val="202124"/>
-        </w:rPr>
-      </w:pPr>
-      <w:r>
-        <w:rPr>
-          <w:rFonts w:ascii="Arial" w:hAnsi="Arial" w:cs="Arial"/>
-          <w:color w:val="202124"/>
-        </w:rPr>
-        <w:t>Team member name:</w:t>
-      </w:r>
-    </w:p>
-    <w:p>
-      <w:pPr>
-        <w:pStyle w:val="trt0xe"/>
-        <w:numPr>
-          <w:ilvl w:val="0"/>
-          <w:numId w:val="24"/>
-        </w:numPr>
-        <w:shd w:val="clear" w:color="auto" w:fill="FFFFFF"/>
-        <w:spacing w:before="0" w:beforeAutospacing="0" w:after="60" w:afterAutospacing="0"/>
-        <w:rPr>
-          <w:rFonts w:ascii="Arial" w:hAnsi="Arial" w:cs="Arial"/>
-          <w:color w:val="202124"/>
-        </w:rPr>
-      </w:pPr>
-      <w:r>
-        <w:rPr>
-          <w:rFonts w:ascii="Arial" w:hAnsi="Arial" w:cs="Arial"/>
-          <w:color w:val="202124"/>
-        </w:rPr>
-        <w:t>What did you do yesterday?</w:t>
-      </w:r>
-    </w:p>
-    <w:p>
-      <w:pPr>
-        <w:pStyle w:val="trt0xe"/>
-        <w:numPr>
-          <w:ilvl w:val="0"/>
-          <w:numId w:val="24"/>
-        </w:numPr>
-        <w:shd w:val="clear" w:color="auto" w:fill="FFFFFF"/>
-        <w:spacing w:before="0" w:beforeAutospacing="0" w:after="60" w:afterAutospacing="0"/>
-        <w:rPr>
-          <w:rFonts w:ascii="Arial" w:hAnsi="Arial" w:cs="Arial"/>
-          <w:color w:val="202124"/>
-        </w:rPr>
-      </w:pPr>
-      <w:r>
-        <w:rPr>
-          <w:rFonts w:ascii="Arial" w:hAnsi="Arial" w:cs="Arial"/>
-          <w:color w:val="202124"/>
-        </w:rPr>
-        <w:t>What will you do today?</w:t>
-      </w:r>
-    </w:p>
-    <w:p>
-      <w:pPr>
-        <w:pStyle w:val="trt0xe"/>
-        <w:numPr>
-          <w:ilvl w:val="0"/>
-          <w:numId w:val="24"/>
-        </w:numPr>
-        <w:shd w:val="clear" w:color="auto" w:fill="FFFFFF"/>
-        <w:spacing w:before="0" w:beforeAutospacing="0" w:after="60" w:afterAutospacing="0"/>
-        <w:rPr>
-          <w:rFonts w:ascii="Arial" w:hAnsi="Arial" w:cs="Arial"/>
-          <w:color w:val="202124"/>
-        </w:rPr>
-      </w:pPr>
-      <w:r>
-        <w:rPr>
-          <w:rFonts w:ascii="Arial" w:hAnsi="Arial" w:cs="Arial"/>
-          <w:color w:val="202124"/>
-        </w:rPr>
-        <w:t>Are there any impediments in your way?</w:t>
-      </w:r>
-    </w:p>
-    <w:p/>
-    <w:p>
-      <w:pPr>
-        <w:pStyle w:val="trt0xe"/>
-        <w:shd w:val="clear" w:color="auto" w:fill="FFFFFF"/>
-        <w:spacing w:before="0" w:beforeAutospacing="0" w:after="60" w:afterAutospacing="0"/>
-        <w:rPr>
-          <w:rFonts w:ascii="Arial" w:hAnsi="Arial" w:cs="Arial"/>
-          <w:color w:val="202124"/>
-        </w:rPr>
-      </w:pPr>
-      <w:r>
-        <w:rPr>
-          <w:rFonts w:ascii="Arial" w:hAnsi="Arial" w:cs="Arial"/>
-          <w:color w:val="202124"/>
-        </w:rPr>
-        <w:t>Team member name:</w:t>
-      </w:r>
-    </w:p>
-    <w:p>
-      <w:pPr>
-        <w:pStyle w:val="trt0xe"/>
-        <w:numPr>
-          <w:ilvl w:val="0"/>
-          <w:numId w:val="25"/>
-        </w:numPr>
-        <w:shd w:val="clear" w:color="auto" w:fill="FFFFFF"/>
-        <w:spacing w:before="0" w:beforeAutospacing="0" w:after="60" w:afterAutospacing="0"/>
-        <w:rPr>
-          <w:rFonts w:ascii="Arial" w:hAnsi="Arial" w:cs="Arial"/>
-          <w:color w:val="202124"/>
-        </w:rPr>
-      </w:pPr>
-      <w:r>
-        <w:rPr>
-          <w:rFonts w:ascii="Arial" w:hAnsi="Arial" w:cs="Arial"/>
-          <w:color w:val="202124"/>
-        </w:rPr>
-        <w:t>What did you do yesterday?</w:t>
-      </w:r>
-    </w:p>
-    <w:p>
-      <w:pPr>
-        <w:pStyle w:val="trt0xe"/>
-        <w:numPr>
-          <w:ilvl w:val="0"/>
-          <w:numId w:val="25"/>
-        </w:numPr>
-        <w:shd w:val="clear" w:color="auto" w:fill="FFFFFF"/>
-        <w:spacing w:before="0" w:beforeAutospacing="0" w:after="60" w:afterAutospacing="0"/>
-        <w:rPr>
-          <w:rFonts w:ascii="Arial" w:hAnsi="Arial" w:cs="Arial"/>
-          <w:color w:val="202124"/>
-        </w:rPr>
-      </w:pPr>
-      <w:r>
-        <w:rPr>
-          <w:rFonts w:ascii="Arial" w:hAnsi="Arial" w:cs="Arial"/>
-          <w:color w:val="202124"/>
-        </w:rPr>
-        <w:t>What will you do today?</w:t>
-      </w:r>
-    </w:p>
-    <w:p>
-      <w:pPr>
-        <w:pStyle w:val="trt0xe"/>
-        <w:numPr>
-          <w:ilvl w:val="0"/>
-          <w:numId w:val="25"/>
-        </w:numPr>
-        <w:shd w:val="clear" w:color="auto" w:fill="FFFFFF"/>
-        <w:spacing w:before="0" w:beforeAutospacing="0" w:after="60" w:afterAutospacing="0"/>
-        <w:rPr>
-          <w:rFonts w:ascii="Arial" w:hAnsi="Arial" w:cs="Arial"/>
-          <w:color w:val="202124"/>
-        </w:rPr>
-      </w:pPr>
-      <w:r>
-        <w:rPr>
-          <w:rFonts w:ascii="Arial" w:hAnsi="Arial" w:cs="Arial"/>
-          <w:color w:val="202124"/>
-        </w:rPr>
-        <w:t>Are there any impediments in your way?</w:t>
-      </w:r>
-    </w:p>
-    <w:p>
-      <w:pPr>
-        <w:pStyle w:val="trt0xe"/>
-        <w:shd w:val="clear" w:color="auto" w:fill="FFFFFF"/>
-        <w:spacing w:before="0" w:beforeAutospacing="0" w:after="60" w:afterAutospacing="0"/>
-        <w:rPr>
-          <w:rFonts w:ascii="Arial" w:hAnsi="Arial" w:cs="Arial"/>
-          <w:color w:val="202124"/>
-        </w:rPr>
-      </w:pPr>
-    </w:p>
-    <w:p>
-      <w:pPr>
-        <w:pStyle w:val="trt0xe"/>
-        <w:shd w:val="clear" w:color="auto" w:fill="FFFFFF"/>
-        <w:spacing w:before="0" w:beforeAutospacing="0" w:after="60" w:afterAutospacing="0"/>
-        <w:rPr>
-          <w:rFonts w:ascii="Arial" w:hAnsi="Arial" w:cs="Arial"/>
-          <w:color w:val="202124"/>
-        </w:rPr>
-      </w:pPr>
-      <w:r>
-        <w:rPr>
-          <w:rFonts w:ascii="Arial" w:hAnsi="Arial" w:cs="Arial"/>
-          <w:color w:val="202124"/>
-        </w:rPr>
-        <w:t>Team member name:</w:t>
-      </w:r>
-    </w:p>
-    <w:p>
-      <w:pPr>
-        <w:pStyle w:val="trt0xe"/>
-        <w:numPr>
-          <w:ilvl w:val="0"/>
-          <w:numId w:val="33"/>
-        </w:numPr>
-        <w:shd w:val="clear" w:color="auto" w:fill="FFFFFF"/>
-        <w:spacing w:before="0" w:beforeAutospacing="0" w:after="60" w:afterAutospacing="0"/>
-        <w:rPr>
-          <w:rFonts w:ascii="Arial" w:hAnsi="Arial" w:cs="Arial"/>
-          <w:color w:val="202124"/>
-        </w:rPr>
-      </w:pPr>
-      <w:r>
-        <w:rPr>
-          <w:rFonts w:ascii="Arial" w:hAnsi="Arial" w:cs="Arial"/>
-          <w:color w:val="202124"/>
-        </w:rPr>
-        <w:t>What did you do yesterday?</w:t>
-      </w:r>
-    </w:p>
-    <w:p>
-      <w:pPr>
-        <w:pStyle w:val="trt0xe"/>
-        <w:numPr>
-          <w:ilvl w:val="0"/>
-          <w:numId w:val="33"/>
-        </w:numPr>
-        <w:shd w:val="clear" w:color="auto" w:fill="FFFFFF"/>
-        <w:spacing w:before="0" w:beforeAutospacing="0" w:after="60" w:afterAutospacing="0"/>
-        <w:rPr>
-          <w:rFonts w:ascii="Arial" w:hAnsi="Arial" w:cs="Arial"/>
-          <w:color w:val="202124"/>
-        </w:rPr>
-      </w:pPr>
-      <w:r>
-        <w:rPr>
-          <w:rFonts w:ascii="Arial" w:hAnsi="Arial" w:cs="Arial"/>
-          <w:color w:val="202124"/>
-        </w:rPr>
-        <w:t>What will you do today?</w:t>
-      </w:r>
-    </w:p>
-    <w:p>
-      <w:pPr>
-        <w:pStyle w:val="trt0xe"/>
-        <w:numPr>
-          <w:ilvl w:val="0"/>
-          <w:numId w:val="33"/>
-        </w:numPr>
-        <w:shd w:val="clear" w:color="auto" w:fill="FFFFFF"/>
-        <w:spacing w:before="0" w:beforeAutospacing="0" w:after="60" w:afterAutospacing="0"/>
-        <w:rPr>
-          <w:rFonts w:ascii="Arial" w:hAnsi="Arial" w:cs="Arial"/>
-          <w:color w:val="202124"/>
-        </w:rPr>
-      </w:pPr>
-      <w:r>
-        <w:rPr>
-          <w:rFonts w:ascii="Arial" w:hAnsi="Arial" w:cs="Arial"/>
-          <w:color w:val="202124"/>
-        </w:rPr>
-        <w:t>Are there any impediments in your way?</w:t>
-      </w:r>
-    </w:p>
-    <w:p>
-      <w:pPr>
-        <w:pStyle w:val="trt0xe"/>
-        <w:shd w:val="clear" w:color="auto" w:fill="FFFFFF"/>
-        <w:spacing w:before="0" w:beforeAutospacing="0" w:after="60" w:afterAutospacing="0"/>
-        <w:rPr>
-          <w:rFonts w:ascii="Arial" w:hAnsi="Arial" w:cs="Arial"/>
-          <w:color w:val="202124"/>
-        </w:rPr>
-      </w:pPr>
-    </w:p>
-    <w:p>
-      <w:r>
-        <w:br w:type="page"/>
-      </w:r>
-    </w:p>
-    <w:p/>
-    <w:p>
-      <w:r>
-        <w:t xml:space="preserve">Date: </w:t>
-      </w:r>
-    </w:p>
-    <w:p>
-      <w:pPr>
-        <w:pStyle w:val="trt0xe"/>
-        <w:shd w:val="clear" w:color="auto" w:fill="FFFFFF"/>
-        <w:spacing w:before="0" w:beforeAutospacing="0" w:after="60" w:afterAutospacing="0"/>
-        <w:rPr>
-          <w:rFonts w:ascii="Arial" w:hAnsi="Arial" w:cs="Arial"/>
-          <w:color w:val="202124"/>
-        </w:rPr>
-      </w:pPr>
-      <w:r>
-        <w:rPr>
-          <w:rFonts w:ascii="Arial" w:hAnsi="Arial" w:cs="Arial"/>
-          <w:color w:val="202124"/>
-        </w:rPr>
-        <w:t xml:space="preserve">When was the meeting, how did you meet (zoom, phone call, message, </w:t>
-      </w:r>
-      <w:proofErr w:type="gramStart"/>
-      <w:r>
-        <w:rPr>
-          <w:rFonts w:ascii="Arial" w:hAnsi="Arial" w:cs="Arial"/>
-          <w:color w:val="202124"/>
-        </w:rPr>
-        <w:t>app</w:t>
-      </w:r>
-      <w:proofErr w:type="gramEnd"/>
-      <w:r>
-        <w:rPr>
-          <w:rFonts w:ascii="Arial" w:hAnsi="Arial" w:cs="Arial"/>
-          <w:color w:val="202124"/>
-        </w:rPr>
-        <w:t xml:space="preserve"> or other approach), and who attended the meeting?</w:t>
+        <w:t>When was the meeting, how did you meet (zoom, phone call, message, app or other approach), and who attended the meeting?</w:t>
       </w:r>
     </w:p>
     <w:p>

</xml_diff>